<commit_message>
Formázás, kis update, régi scriptek törlése
holnap megírni a szöveget a lorem ipsum helyére
</commit_message>
<xml_diff>
--- a/Vizsgaremek script.docx
+++ b/Vizsgaremek script.docx
@@ -4,6 +4,37 @@
   <w:body>
     <w:p>
       <w:pPr>
+        <w:rPr>
+          <w:highlight w:val="yellow"/>
+        </w:rPr>
+      </w:pPr>
+      <w:r>
+        <w:rPr>
+          <w:highlight w:val="yellow"/>
+        </w:rPr>
+        <w:t>Márk</w:t>
+      </w:r>
+      <w:r>
+        <w:t xml:space="preserve"> - </w:t>
+      </w:r>
+      <w:r>
+        <w:rPr>
+          <w:highlight w:val="cyan"/>
+        </w:rPr>
+        <w:t xml:space="preserve">Vanyek </w:t>
+      </w:r>
+      <w:r>
+        <w:t xml:space="preserve">- </w:t>
+      </w:r>
+      <w:r>
+        <w:rPr>
+          <w:highlight w:val="green"/>
+        </w:rPr>
+        <w:t>Zoli</w:t>
+      </w:r>
+    </w:p>
+    <w:p>
+      <w:pPr>
         <w:pStyle w:val="Cmsor1"/>
         <w:rPr>
           <w:highlight w:val="yellow"/>
@@ -68,14 +99,12 @@
         </w:rPr>
         <w:t xml:space="preserve">A hálózat biztonságos és zökkenőmentes működéséért </w:t>
       </w:r>
-      <w:proofErr w:type="spellStart"/>
-      <w:r>
-        <w:rPr>
-          <w:highlight w:val="yellow"/>
-        </w:rPr>
-        <w:t>mádosik</w:t>
-      </w:r>
-      <w:proofErr w:type="spellEnd"/>
+      <w:r>
+        <w:rPr>
+          <w:highlight w:val="yellow"/>
+        </w:rPr>
+        <w:t>második</w:t>
+      </w:r>
       <w:r>
         <w:rPr>
           <w:highlight w:val="yellow"/>
@@ -89,7 +118,6 @@
         <w:t>, melyeket ilyen sorrendben fogunk bemutatni.</w:t>
       </w:r>
     </w:p>
-    <w:p/>
     <w:p>
       <w:pPr>
         <w:pStyle w:val="Cmsor1"/>
@@ -272,13 +300,6 @@
     </w:p>
     <w:p>
       <w:pPr>
-        <w:rPr>
-          <w:highlight w:val="cyan"/>
-        </w:rPr>
-      </w:pPr>
-    </w:p>
-    <w:p>
-      <w:pPr>
         <w:pStyle w:val="Cmsor1"/>
         <w:rPr>
           <w:highlight w:val="cyan"/>
@@ -355,10 +376,6 @@
       </w:pPr>
       <w:r>
         <w:rPr>
-          <w:i/>
-          <w:iCs/>
-          <w:sz w:val="30"/>
-          <w:szCs w:val="30"/>
           <w:highlight w:val="cyan"/>
         </w:rPr>
         <w:t>RECEPCIO_S:</w:t>
@@ -396,13 +413,8 @@
       </w:pPr>
       <w:r>
         <w:rPr>
-          <w:i/>
-          <w:iCs/>
-          <w:sz w:val="30"/>
-          <w:szCs w:val="30"/>
-          <w:highlight w:val="cyan"/>
-        </w:rPr>
-        <w:lastRenderedPageBreak/>
+          <w:highlight w:val="cyan"/>
+        </w:rPr>
         <w:t>EBED_S:</w:t>
       </w:r>
       <w:r>
@@ -424,13 +436,6 @@
     </w:p>
     <w:p>
       <w:pPr>
-        <w:rPr>
-          <w:highlight w:val="cyan"/>
-        </w:rPr>
-      </w:pPr>
-    </w:p>
-    <w:p>
-      <w:pPr>
         <w:pStyle w:val="Cmsor1"/>
         <w:rPr>
           <w:highlight w:val="yellow"/>
@@ -440,6 +445,7 @@
         <w:rPr>
           <w:highlight w:val="yellow"/>
         </w:rPr>
+        <w:lastRenderedPageBreak/>
         <w:t>Portsecurity</w:t>
       </w:r>
     </w:p>
@@ -483,87 +489,224 @@
     </w:p>
     <w:p>
       <w:pPr>
-        <w:rPr>
-          <w:highlight w:val="yellow"/>
-        </w:rPr>
-      </w:pPr>
-    </w:p>
-    <w:p>
-      <w:pPr>
-        <w:rPr>
+        <w:pStyle w:val="Cmsor1"/>
+        <w:rPr>
+          <w:highlight w:val="yellow"/>
+        </w:rPr>
+      </w:pPr>
+      <w:r>
+        <w:rPr>
+          <w:highlight w:val="yellow"/>
+        </w:rPr>
+        <w:t>Ether channel</w:t>
+      </w:r>
+    </w:p>
+    <w:p>
+      <w:pPr>
+        <w:rPr>
+          <w:highlight w:val="yellow"/>
+        </w:rPr>
+      </w:pPr>
+      <w:r>
+        <w:rPr>
+          <w:highlight w:val="yellow"/>
+        </w:rPr>
+        <w:t>A Hotelben és a kávézóban a switcheken portösszefogást alkalmaztunk PAgP protokoll (Port Aggregation Protocol) segítségével. Ennek célja nagyobb sávszélesség elérése</w:t>
+      </w:r>
+      <w:r>
+        <w:rPr>
+          <w:highlight w:val="yellow"/>
+        </w:rPr>
+        <w:t xml:space="preserve"> és </w:t>
+      </w:r>
+      <w:r>
+        <w:rPr>
+          <w:highlight w:val="yellow"/>
+        </w:rPr>
+        <w:t xml:space="preserve">redundancia biztosítása. A PagP egy Cisco által fejlesztett protokoll, az általuk támogatott eszközök között </w:t>
+      </w:r>
+      <w:r>
+        <w:rPr>
+          <w:highlight w:val="yellow"/>
+        </w:rPr>
+        <w:t>működik</w:t>
+      </w:r>
+      <w:r>
+        <w:rPr>
+          <w:highlight w:val="yellow"/>
+        </w:rPr>
+        <w:t xml:space="preserve"> és segít egyszerűsíteni az </w:t>
+      </w:r>
+      <w:r>
+        <w:rPr>
+          <w:highlight w:val="yellow"/>
+        </w:rPr>
+        <w:t>Etherchannel</w:t>
+      </w:r>
+      <w:r>
+        <w:rPr>
+          <w:highlight w:val="yellow"/>
+        </w:rPr>
+        <w:t xml:space="preserve"> konfigurációját, karbantartását. Fontos megjegyezni, hogy az IEEE is szabványosított egy hasonló technológiát, melyet LACP-nak (Link Aggregation Control Protocol) neveznek. Ez egy nyílt szabványú protokoll és nem csak Cisco eszközökkel, hanem más gyártók hálózati eszközeivel is kompatibilis. A két protokoll közötti választás a környezettől és az alkalmazott eszközök típusától függ.</w:t>
+      </w:r>
+    </w:p>
+    <w:p>
+      <w:r>
+        <w:rPr>
+          <w:highlight w:val="yellow"/>
+        </w:rPr>
+        <w:t>show parancsok: show etherchannel summary</w:t>
+      </w:r>
+    </w:p>
+    <w:p/>
+    <w:p>
+      <w:pPr>
+        <w:pStyle w:val="Cmsor1"/>
+      </w:pPr>
+      <w:r>
+        <w:t>ASA</w:t>
+      </w:r>
+    </w:p>
+    <w:p>
+      <w:proofErr w:type="spellStart"/>
+      <w:r>
+        <w:t>lorem</w:t>
+      </w:r>
+      <w:proofErr w:type="spellEnd"/>
+      <w:r>
+        <w:t xml:space="preserve"> </w:t>
+      </w:r>
+      <w:proofErr w:type="spellStart"/>
+      <w:r>
+        <w:t>ipsum</w:t>
+      </w:r>
+      <w:proofErr w:type="spellEnd"/>
+      <w:r>
+        <w:t xml:space="preserve"> </w:t>
+      </w:r>
+      <w:proofErr w:type="spellStart"/>
+      <w:r>
+        <w:t>dolor</w:t>
+      </w:r>
+      <w:proofErr w:type="spellEnd"/>
+      <w:r>
+        <w:t xml:space="preserve"> </w:t>
+      </w:r>
+      <w:proofErr w:type="spellStart"/>
+      <w:r>
+        <w:t>amet</w:t>
+      </w:r>
+      <w:proofErr w:type="spellEnd"/>
+    </w:p>
+    <w:p>
+      <w:pPr>
+        <w:rPr>
+          <w:highlight w:val="cyan"/>
+        </w:rPr>
+      </w:pPr>
+    </w:p>
+    <w:p>
+      <w:pPr>
+        <w:pStyle w:val="Cmsor1"/>
+        <w:rPr>
+          <w:rStyle w:val="Cmsor1Char"/>
           <w:b/>
           <w:bCs/>
-          <w:sz w:val="32"/>
-          <w:szCs w:val="32"/>
-          <w:highlight w:val="yellow"/>
-        </w:rPr>
-      </w:pPr>
-      <w:r>
-        <w:rPr>
+          <w:highlight w:val="green"/>
+        </w:rPr>
+      </w:pPr>
+      <w:r>
+        <w:rPr>
+          <w:rStyle w:val="Cmsor1Char"/>
           <w:b/>
           <w:bCs/>
-          <w:sz w:val="32"/>
-          <w:szCs w:val="32"/>
-          <w:highlight w:val="yellow"/>
-        </w:rPr>
-        <w:t>Ether channel</w:t>
-      </w:r>
-    </w:p>
-    <w:p>
-      <w:pPr>
-        <w:rPr>
-          <w:highlight w:val="yellow"/>
-        </w:rPr>
-      </w:pPr>
-      <w:r>
-        <w:rPr>
-          <w:highlight w:val="yellow"/>
-        </w:rPr>
-        <w:t>A Hotelben és a kávézóban a switcheken portösszefogást alkalmaztunk PAgP protokoll (Port Aggregation Protocol) segítségével. Ennek célja nagyobb sávszélesség elérése</w:t>
-      </w:r>
-      <w:r>
-        <w:rPr>
-          <w:highlight w:val="yellow"/>
-        </w:rPr>
-        <w:t xml:space="preserve"> és </w:t>
-      </w:r>
-      <w:r>
-        <w:rPr>
-          <w:highlight w:val="yellow"/>
-        </w:rPr>
-        <w:t xml:space="preserve">redundancia biztosítása. A PagP egy Cisco által fejlesztett protokoll, az általuk támogatott eszközök között </w:t>
-      </w:r>
-      <w:r>
-        <w:rPr>
-          <w:highlight w:val="yellow"/>
-        </w:rPr>
-        <w:t>működik</w:t>
-      </w:r>
-      <w:r>
-        <w:rPr>
-          <w:highlight w:val="yellow"/>
-        </w:rPr>
-        <w:t xml:space="preserve"> és segít egyszerűsíteni az </w:t>
-      </w:r>
-      <w:r>
-        <w:rPr>
-          <w:highlight w:val="yellow"/>
-        </w:rPr>
-        <w:t>Etherchannel</w:t>
-      </w:r>
-      <w:r>
-        <w:rPr>
-          <w:highlight w:val="yellow"/>
-        </w:rPr>
-        <w:t xml:space="preserve"> konfigurációját, karbantartását. Fontos megjegyezni, hogy az IEEE is szabványosított egy hasonló technológiát, melyet LACP-nak (Link Aggregation Control Protocol) neveznek. Ez egy nyílt szabványú protokoll és nem csak Cisco eszközökkel, hanem más gyártók hálózati eszközeivel is kompatibilis. A két protokoll közötti választás a környezettől és az alkalmazott eszközök típusától függ.</w:t>
-      </w:r>
-    </w:p>
-    <w:p>
-      <w:r>
-        <w:rPr>
-          <w:highlight w:val="yellow"/>
-        </w:rPr>
-        <w:t>show parancsok: show etherchannel summary</w:t>
+          <w:highlight w:val="green"/>
+        </w:rPr>
+        <w:t>Spanning tree</w:t>
+      </w:r>
+    </w:p>
+    <w:p>
+      <w:pPr>
+        <w:rPr>
+          <w:highlight w:val="green"/>
+        </w:rPr>
+      </w:pPr>
+      <w:r>
+        <w:rPr>
+          <w:highlight w:val="green"/>
+        </w:rPr>
+        <w:t>Spanning tree protokollt állítottunk be a New York hotel terület switchei közt és a kávéház switchei között. Megakadályozza, hogy ne legyen üzenetszórási vihar, ha egymással kommunikálnának az eszközök. A hálózatban kiválaszt egy gyökérponti hidat, amelyhez minden switch egy útvonalon csatlakozik, a többi switch portjai közül néhányat lezár, hogy azok ne továbbítsanak forgalmat, de ha egy útvonal meghibásodik, akkor automatikusan átkapcsolja a forgalmat egy másik útvonalra.</w:t>
+      </w:r>
+    </w:p>
+    <w:p>
+      <w:pPr>
+        <w:rPr>
+          <w:highlight w:val="green"/>
+        </w:rPr>
+      </w:pPr>
+      <w:r>
+        <w:rPr>
+          <w:highlight w:val="green"/>
+        </w:rPr>
+        <w:t>Show spanning-tree interface</w:t>
+      </w:r>
+    </w:p>
+    <w:p>
+      <w:pPr>
+        <w:rPr>
+          <w:highlight w:val="green"/>
+        </w:rPr>
+      </w:pPr>
+      <w:r>
+        <w:rPr>
+          <w:highlight w:val="green"/>
+        </w:rPr>
+        <w:t>Show spanning-tree summary</w:t>
+      </w:r>
+    </w:p>
+    <w:p>
+      <w:pPr>
+        <w:rPr>
+          <w:b/>
+          <w:bCs/>
+          <w:kern w:val="0"/>
+          <w:sz w:val="36"/>
+          <w:szCs w:val="36"/>
+          <w:highlight w:val="green"/>
+          <w14:ligatures w14:val="none"/>
+        </w:rPr>
+      </w:pPr>
+      <w:r>
+        <w:rPr>
+          <w:rStyle w:val="Cmsor1Char"/>
+          <w:highlight w:val="green"/>
+        </w:rPr>
+        <w:t>SOHO</w:t>
+      </w:r>
+    </w:p>
+    <w:p>
+      <w:pPr>
+        <w:rPr>
+          <w:highlight w:val="green"/>
+        </w:rPr>
+      </w:pPr>
+      <w:r>
+        <w:rPr>
+          <w:highlight w:val="green"/>
+        </w:rPr>
+        <w:t xml:space="preserve">A soho routeren beállíthatunk különböző hálózatokat, gondolok itt a privát, akár jelszóval elzárható hálózatra, vagy a guest hálózatra amire akár időkorlátot és sebességi korlátot is rakhat az ember, különböző </w:t>
+      </w:r>
+      <w:r>
+        <w:rPr>
+          <w:highlight w:val="green"/>
+        </w:rPr>
+        <w:t>titkosításokkal. E</w:t>
+      </w:r>
+      <w:r>
+        <w:rPr>
+          <w:highlight w:val="green"/>
+        </w:rPr>
+        <w:t>zekből a routerekből raktunk le hármat a hálózatban, 1-et a motelbe és 2-t a kávéházba. Mindegyik routeren a hálózathoz megfelelő SSID-t állítottunk be annak érdekében, hogy a vendégek könnyen megtalálhassák azt, és ezeket a hálózatok WPA2-PSK AES jelszó titkosítóval láttuk el. A PSK kapcsolat megtartásához egy eszköznek meg kell ismernie egy dinamikus kulcsot, amelyet a hálózat generál és ezzel együtt küldi csak titkosítva a csomagokat az adott eszközökre.</w:t>
       </w:r>
     </w:p>
     <w:p>
@@ -571,128 +714,103 @@
         <w:spacing w:after="160" w:line="259" w:lineRule="auto"/>
         <w:jc w:val="left"/>
         <w:rPr>
-          <w:highlight w:val="cyan"/>
-        </w:rPr>
-      </w:pPr>
-    </w:p>
-    <w:p>
-      <w:pPr>
-        <w:jc w:val="left"/>
+          <w:highlight w:val="green"/>
+        </w:rPr>
+      </w:pPr>
+      <w:r>
+        <w:rPr>
+          <w:highlight w:val="green"/>
+        </w:rPr>
+        <w:br w:type="page"/>
+      </w:r>
+    </w:p>
+    <w:p>
+      <w:pPr>
         <w:rPr>
           <w:rStyle w:val="Cmsor1Char"/>
-          <w:highlight w:val="green"/>
+          <w:kern w:val="0"/>
+          <w:highlight w:val="green"/>
+          <w14:ligatures w14:val="none"/>
         </w:rPr>
       </w:pPr>
       <w:r>
         <w:rPr>
           <w:rStyle w:val="Cmsor1Char"/>
-          <w:highlight w:val="green"/>
-        </w:rPr>
-        <w:t>Spanning tree</w:t>
-      </w:r>
-    </w:p>
-    <w:p>
-      <w:pPr>
-        <w:rPr>
-          <w:highlight w:val="green"/>
-        </w:rPr>
-      </w:pPr>
-      <w:r>
-        <w:rPr>
-          <w:highlight w:val="green"/>
-        </w:rPr>
-        <w:t>Spanning tree protokollt állítottunk be a New York hotel terület switchei közt és a kávéház switchei között. Megakadályozza, hogy ne legyen üzenetszórási vihar, ha egymással kommunikálnának az eszközök. A hálózatban kiválaszt egy gyökérponti hidat, amelyhez minden switch egy útvonalon csatlakozik, a többi switch portjai közül néhányat lezár, hogy azok ne továbbítsanak forgalmat, de ha egy útvonal meghibásodik, akkor automatikusan átkapcsolja a forgalmat egy másik útvonalra.</w:t>
-      </w:r>
-    </w:p>
-    <w:p>
-      <w:pPr>
-        <w:rPr>
-          <w:highlight w:val="green"/>
-        </w:rPr>
-      </w:pPr>
-      <w:r>
-        <w:rPr>
-          <w:highlight w:val="green"/>
-        </w:rPr>
-        <w:t>Show spanning-tree interface</w:t>
-      </w:r>
-    </w:p>
-    <w:p>
-      <w:pPr>
-        <w:rPr>
-          <w:highlight w:val="green"/>
-        </w:rPr>
-      </w:pPr>
-      <w:r>
-        <w:rPr>
-          <w:highlight w:val="green"/>
-        </w:rPr>
-        <w:t>Show spanning-tree summary</w:t>
-      </w:r>
-    </w:p>
-    <w:p>
-      <w:pPr>
-        <w:pStyle w:val="Nincstrkz"/>
-        <w:rPr>
-          <w:highlight w:val="green"/>
-          <w:lang w:val="hu-HU"/>
-        </w:rPr>
-      </w:pPr>
-    </w:p>
-    <w:p>
-      <w:pPr>
-        <w:pStyle w:val="Nincstrkz"/>
-        <w:rPr>
-          <w:b/>
-          <w:bCs/>
-          <w:sz w:val="32"/>
-          <w:szCs w:val="32"/>
-          <w:highlight w:val="green"/>
-          <w:lang w:val="hu-HU"/>
-        </w:rPr>
-      </w:pPr>
+          <w:kern w:val="0"/>
+          <w:highlight w:val="green"/>
+          <w14:ligatures w14:val="none"/>
+        </w:rPr>
+        <w:lastRenderedPageBreak/>
+        <w:t xml:space="preserve">IP </w:t>
+      </w:r>
+      <w:proofErr w:type="spellStart"/>
       <w:r>
         <w:rPr>
           <w:rStyle w:val="Cmsor1Char"/>
-          <w:highlight w:val="green"/>
-        </w:rPr>
-        <w:t>SOHO</w:t>
-      </w:r>
-    </w:p>
-    <w:p>
-      <w:pPr>
-        <w:rPr>
-          <w:highlight w:val="green"/>
-        </w:rPr>
-      </w:pPr>
-      <w:r>
-        <w:rPr>
-          <w:highlight w:val="green"/>
-        </w:rPr>
-        <w:t>A soho routeren beállíthatunk különböző hálózatokat, gondolok itt a privát, akár jelszóval elzárható hálózatra, vagy a guest hálózatra amire akár időkorlátot és sebességi korlátot is rakhat az ember, különböző titkosításokkal. Ezekből a routerekből raktunk le hármat a hálózatban, 1-et a motelbe és 2-t a kávéházba. Mindegyik routeren a hálózathoz megfelelő SSID-t állítottunk be annak érdekében, hogy a vendégek könnyen megtalálhassák azt, és ezeket a hálózatok WPA2-PSK AES jelszó titkosítóval láttuk el. A PSK kapcsolat megtartásához egy eszköznek meg kell ismernie egy dinamikus kulcsot, amelyet a hálózat generál és ezzel együtt küldi csak titkosítva a csomagokat az adott eszközökre.</w:t>
-      </w:r>
-    </w:p>
-    <w:p>
-      <w:pPr>
-        <w:spacing w:after="160" w:line="259" w:lineRule="auto"/>
-        <w:jc w:val="left"/>
-        <w:rPr>
-          <w:highlight w:val="green"/>
-        </w:rPr>
-      </w:pPr>
-      <w:r>
-        <w:rPr>
-          <w:highlight w:val="green"/>
-        </w:rPr>
-        <w:br w:type="page"/>
-      </w:r>
-    </w:p>
-    <w:p>
-      <w:pPr>
-        <w:rPr>
-          <w:highlight w:val="green"/>
-        </w:rPr>
-      </w:pPr>
+          <w:kern w:val="0"/>
+          <w:highlight w:val="green"/>
+          <w14:ligatures w14:val="none"/>
+        </w:rPr>
+        <w:t>Phone</w:t>
+      </w:r>
+      <w:proofErr w:type="spellEnd"/>
+    </w:p>
+    <w:p>
+      <w:pPr>
+        <w:rPr>
+          <w:highlight w:val="green"/>
+        </w:rPr>
+      </w:pPr>
+      <w:proofErr w:type="spellStart"/>
+      <w:r>
+        <w:rPr>
+          <w:highlight w:val="green"/>
+        </w:rPr>
+        <w:t>lorem</w:t>
+      </w:r>
+      <w:proofErr w:type="spellEnd"/>
+      <w:r>
+        <w:rPr>
+          <w:highlight w:val="green"/>
+        </w:rPr>
+        <w:t xml:space="preserve"> </w:t>
+      </w:r>
+      <w:proofErr w:type="spellStart"/>
+      <w:r>
+        <w:rPr>
+          <w:highlight w:val="green"/>
+        </w:rPr>
+        <w:t>ipsum</w:t>
+      </w:r>
+      <w:proofErr w:type="spellEnd"/>
+      <w:r>
+        <w:rPr>
+          <w:highlight w:val="green"/>
+        </w:rPr>
+        <w:t xml:space="preserve"> </w:t>
+      </w:r>
+      <w:proofErr w:type="spellStart"/>
+      <w:r>
+        <w:rPr>
+          <w:highlight w:val="green"/>
+        </w:rPr>
+        <w:t>dolor</w:t>
+      </w:r>
+      <w:proofErr w:type="spellEnd"/>
+      <w:r>
+        <w:rPr>
+          <w:highlight w:val="green"/>
+        </w:rPr>
+        <w:t xml:space="preserve"> </w:t>
+      </w:r>
+      <w:proofErr w:type="spellStart"/>
+      <w:r>
+        <w:rPr>
+          <w:highlight w:val="green"/>
+        </w:rPr>
+        <w:t>amet</w:t>
+      </w:r>
+      <w:proofErr w:type="spellEnd"/>
     </w:p>
     <w:p>
       <w:pPr>
@@ -952,10 +1070,6 @@
       </w:pPr>
       <w:r>
         <w:rPr>
-          <w:i/>
-          <w:iCs/>
-          <w:sz w:val="30"/>
-          <w:szCs w:val="30"/>
           <w:highlight w:val="cyan"/>
         </w:rPr>
         <w:t>SSH teszt:</w:t>
@@ -979,19 +1093,6 @@
     </w:p>
     <w:p>
       <w:pPr>
-        <w:rPr>
-          <w:highlight w:val="cyan"/>
-        </w:rPr>
-      </w:pPr>
-      <w:r>
-        <w:rPr>
-          <w:highlight w:val="cyan"/>
-        </w:rPr>
-        <w:t>--------------------------------------------------------------------------------------------------------------------------</w:t>
-      </w:r>
-    </w:p>
-    <w:p>
-      <w:pPr>
         <w:pStyle w:val="Cmsor1"/>
         <w:rPr>
           <w:highlight w:val="cyan"/>
@@ -1102,30 +1203,18 @@
       </w:pPr>
       <w:r>
         <w:rPr>
-          <w:i/>
-          <w:iCs/>
-          <w:sz w:val="30"/>
-          <w:szCs w:val="30"/>
           <w:highlight w:val="cyan"/>
         </w:rPr>
         <w:t xml:space="preserve">SYSLOG </w:t>
       </w:r>
       <w:r>
         <w:rPr>
-          <w:i/>
-          <w:iCs/>
-          <w:sz w:val="30"/>
-          <w:szCs w:val="30"/>
           <w:highlight w:val="cyan"/>
         </w:rPr>
         <w:t>bemutatás</w:t>
       </w:r>
       <w:r>
         <w:rPr>
-          <w:i/>
-          <w:iCs/>
-          <w:sz w:val="30"/>
-          <w:szCs w:val="30"/>
           <w:highlight w:val="cyan"/>
         </w:rPr>
         <w:t>:</w:t>
@@ -1165,40 +1254,28 @@
       </w:r>
       <w:r>
         <w:rPr>
-          <w:i/>
-          <w:iCs/>
+          <w:highlight w:val="cyan"/>
+        </w:rPr>
+        <w:t xml:space="preserve">NTP </w:t>
+      </w:r>
+      <w:r>
+        <w:rPr>
+          <w:highlight w:val="cyan"/>
+        </w:rPr>
+        <w:t>bemutatás</w:t>
+      </w:r>
+      <w:r>
+        <w:rPr>
+          <w:highlight w:val="cyan"/>
+        </w:rPr>
+        <w:t>:</w:t>
+      </w:r>
+      <w:r>
+        <w:rPr>
           <w:sz w:val="30"/>
           <w:szCs w:val="30"/>
           <w:highlight w:val="cyan"/>
         </w:rPr>
-        <w:t xml:space="preserve">NTP </w:t>
-      </w:r>
-      <w:r>
-        <w:rPr>
-          <w:i/>
-          <w:iCs/>
-          <w:sz w:val="30"/>
-          <w:szCs w:val="30"/>
-          <w:highlight w:val="cyan"/>
-        </w:rPr>
-        <w:t>bemutatás</w:t>
-      </w:r>
-      <w:r>
-        <w:rPr>
-          <w:i/>
-          <w:iCs/>
-          <w:sz w:val="30"/>
-          <w:szCs w:val="30"/>
-          <w:highlight w:val="cyan"/>
-        </w:rPr>
-        <w:t>:</w:t>
-      </w:r>
-      <w:r>
-        <w:rPr>
-          <w:sz w:val="30"/>
-          <w:szCs w:val="30"/>
-          <w:highlight w:val="cyan"/>
-        </w:rPr>
         <w:t xml:space="preserve"> </w:t>
       </w:r>
       <w:r>
@@ -1206,14 +1283,6 @@
           <w:highlight w:val="cyan"/>
         </w:rPr>
         <w:t>#show ntp associations</w:t>
-      </w:r>
-    </w:p>
-    <w:p>
-      <w:r>
-        <w:rPr>
-          <w:highlight w:val="cyan"/>
-        </w:rPr>
-        <w:t>--------------------------------------------------------------------------------------------------------------------------</w:t>
       </w:r>
     </w:p>
     <w:p>
@@ -1325,16 +1394,6 @@
     </w:p>
     <w:p>
       <w:pPr>
-        <w:tabs>
-          <w:tab w:val="left" w:pos="1530"/>
-        </w:tabs>
-        <w:rPr>
-          <w:highlight w:val="yellow"/>
-        </w:rPr>
-      </w:pPr>
-    </w:p>
-    <w:p>
-      <w:pPr>
         <w:pStyle w:val="Cmsor1"/>
         <w:rPr>
           <w:highlight w:val="yellow"/>
@@ -1383,30 +1442,31 @@
       </w:r>
     </w:p>
     <w:p/>
+    <w:p>
+      <w:pPr>
+        <w:rPr>
+          <w:rStyle w:val="Cmsor1Char"/>
+          <w:highlight w:val="green"/>
+        </w:rPr>
+      </w:pPr>
+      <w:r>
+        <w:rPr>
+          <w:rStyle w:val="Cmsor1Char"/>
+          <w:highlight w:val="green"/>
+        </w:rPr>
+        <w:t>OSPF</w:t>
+      </w:r>
+    </w:p>
     <w:p>
       <w:pPr>
         <w:rPr>
           <w:b/>
           <w:bCs/>
-          <w:sz w:val="32"/>
-          <w:szCs w:val="32"/>
-          <w:highlight w:val="green"/>
-        </w:rPr>
-      </w:pPr>
-      <w:r>
-        <w:rPr>
-          <w:rStyle w:val="Cmsor1Char"/>
-          <w:highlight w:val="green"/>
-        </w:rPr>
-        <w:t>OSPF</w:t>
-      </w:r>
-      <w:r>
-        <w:rPr>
-          <w:rStyle w:val="Cmsor1Char"/>
-          <w:highlight w:val="green"/>
-        </w:rPr>
-        <w:br/>
-      </w:r>
+          <w:sz w:val="36"/>
+          <w:szCs w:val="36"/>
+          <w:highlight w:val="green"/>
+        </w:rPr>
+      </w:pPr>
       <w:r>
         <w:rPr>
           <w:highlight w:val="green"/>
@@ -1455,6 +1515,15 @@
         </w:rPr>
         <w:t>show ip ospf neighbour</w:t>
       </w:r>
+    </w:p>
+    <w:p>
+      <w:pPr>
+        <w:spacing w:after="160" w:line="259" w:lineRule="auto"/>
+        <w:jc w:val="left"/>
+        <w:rPr>
+          <w:highlight w:val="green"/>
+        </w:rPr>
+      </w:pPr>
       <w:r>
         <w:rPr>
           <w:highlight w:val="green"/>
@@ -1464,13 +1533,6 @@
     </w:p>
     <w:p>
       <w:pPr>
-        <w:rPr>
-          <w:highlight w:val="green"/>
-        </w:rPr>
-      </w:pPr>
-    </w:p>
-    <w:p>
-      <w:pPr>
         <w:pStyle w:val="Cmsor1"/>
         <w:rPr>
           <w:highlight w:val="green"/>
@@ -1480,6 +1542,7 @@
         <w:rPr>
           <w:highlight w:val="green"/>
         </w:rPr>
+        <w:lastRenderedPageBreak/>
         <w:t>GRE</w:t>
       </w:r>
     </w:p>
@@ -1599,66 +1662,64 @@
         </w:rPr>
         <w:t xml:space="preserve"> Jelenleg 2 ACL-t használ a hálózatunk. Az egyik a PAT </w:t>
       </w:r>
+      <w:r>
+        <w:rPr>
+          <w:highlight w:val="yellow"/>
+        </w:rPr>
+        <w:t>működéséhez</w:t>
+      </w:r>
+      <w:r>
+        <w:rPr>
+          <w:highlight w:val="yellow"/>
+        </w:rPr>
+        <w:t xml:space="preserve"> szükséges, ebben beállítottuk az engedélyezett belső hálózatokat. A másik ACL-ben azt állítottuk be, hogy a szervereket a túlterhelés elkerülése érdekében ne lehessen </w:t>
+      </w:r>
       <w:proofErr w:type="spellStart"/>
       <w:r>
         <w:rPr>
           <w:highlight w:val="yellow"/>
         </w:rPr>
-        <w:t>műlödéséhez</w:t>
+        <w:t>pingelni</w:t>
       </w:r>
       <w:proofErr w:type="spellEnd"/>
       <w:r>
         <w:rPr>
           <w:highlight w:val="yellow"/>
         </w:rPr>
-        <w:t xml:space="preserve"> szükséges, ebben beállítottuk az engedélyezett belső hálózatokat. A másik ACL-ben azt állítottuk be, hogy a szervereket a túlterhelés elkerülése érdekében ne lehessen </w:t>
+        <w:t>.</w:t>
+      </w:r>
+      <w:r>
+        <w:rPr>
+          <w:highlight w:val="yellow"/>
+        </w:rPr>
+        <w:t xml:space="preserve"> A </w:t>
       </w:r>
       <w:proofErr w:type="spellStart"/>
       <w:r>
         <w:rPr>
           <w:highlight w:val="yellow"/>
         </w:rPr>
-        <w:t>pingelni</w:t>
+        <w:t>pingelhetőségen</w:t>
       </w:r>
       <w:proofErr w:type="spellEnd"/>
       <w:r>
         <w:rPr>
           <w:highlight w:val="yellow"/>
         </w:rPr>
-        <w:t>.</w:t>
-      </w:r>
-      <w:r>
-        <w:rPr>
-          <w:highlight w:val="yellow"/>
-        </w:rPr>
-        <w:t xml:space="preserve"> A </w:t>
+        <w:t xml:space="preserve"> </w:t>
       </w:r>
       <w:proofErr w:type="spellStart"/>
       <w:r>
         <w:rPr>
           <w:highlight w:val="yellow"/>
         </w:rPr>
-        <w:t>pingelhetőségen</w:t>
+        <w:t>ívűl</w:t>
       </w:r>
       <w:proofErr w:type="spellEnd"/>
       <w:r>
         <w:rPr>
           <w:highlight w:val="yellow"/>
         </w:rPr>
-        <w:t xml:space="preserve"> </w:t>
-      </w:r>
-      <w:proofErr w:type="spellStart"/>
-      <w:r>
-        <w:rPr>
-          <w:highlight w:val="yellow"/>
-        </w:rPr>
-        <w:t>ívűl</w:t>
-      </w:r>
-      <w:proofErr w:type="spellEnd"/>
-      <w:r>
-        <w:rPr>
-          <w:highlight w:val="yellow"/>
-        </w:rPr>
         <w:t xml:space="preserve"> minden funkció tökéletesen működik a szervereken.</w:t>
       </w:r>
     </w:p>
@@ -1674,6 +1735,12 @@
           <w:highlight w:val="yellow"/>
         </w:rPr>
         <w:t>PAT</w:t>
+      </w:r>
+      <w:r>
+        <w:rPr>
+          <w:highlight w:val="yellow"/>
+        </w:rPr>
+        <w:t>/NAT</w:t>
       </w:r>
     </w:p>
     <w:p>
@@ -1716,61 +1783,72 @@
         </w:rPr>
         <w:t xml:space="preserve">biztonságát. A PAT a forgalomirányítókon valósul meg. Amikor a privát hálózatban lévő eszköz kimenő kapcsolatot létesít az internettel, a forgalomirányító lefordítja a privát IP-címet egy nyilvános IP-címre és portra, majd eltárolja a lefordítást egy fordítási táblázatban. </w:t>
       </w:r>
+      <w:r>
+        <w:rPr>
+          <w:highlight w:val="yellow"/>
+        </w:rPr>
+        <w:t>NAT:</w:t>
+      </w:r>
+    </w:p>
+    <w:p>
+      <w:pPr>
+        <w:rPr>
+          <w:highlight w:val="yellow"/>
+        </w:rPr>
+      </w:pPr>
+    </w:p>
+    <w:p>
+      <w:pPr>
+        <w:pStyle w:val="Cmsor1"/>
+        <w:rPr>
+          <w:highlight w:val="yellow"/>
+        </w:rPr>
+      </w:pPr>
+      <w:r>
+        <w:rPr>
+          <w:highlight w:val="cyan"/>
+        </w:rPr>
+        <w:t>IPv6</w:t>
+      </w:r>
+    </w:p>
+    <w:p>
+      <w:r>
+        <w:rPr>
+          <w:highlight w:val="cyan"/>
+        </w:rPr>
+        <w:t>Az üzemeltetők, illetve a Motel részére konfiguráltunk IPv6 címeket, amelyeket az adott területen DHCP protokoll segítségével automatikusan kapnak meg az eszközök. Az IPv6 ugyanazokat az alapvető elveket követi, mint az IPv4, azonban az IPv6 számos új funkciót is bevezet</w:t>
+      </w:r>
+      <w:r>
+        <w:rPr>
+          <w:highlight w:val="cyan"/>
+        </w:rPr>
+        <w:t xml:space="preserve">. </w:t>
+      </w:r>
+      <w:r>
+        <w:rPr>
+          <w:highlight w:val="cyan"/>
+        </w:rPr>
+        <w:t>Az IPv6 címek 128 bitesek, ami hatalmas címtartományt biztosít. Ez a címtartomány elegendő ahhoz, hogy minden internethez kapcsolódó eszköz egyedi címet kapjon. Az IPv6 fejléce egyszerűbb, mint az IPv4 fejléce, ezáltal hatékonyabb adatátvitelt tesz lehetővé. Az IPv6 támogatja a mobil eszközöket. A mobil IPv6 egy olyan protokoll, amely lehetővé teszi a mobil eszközök számára, hogy hálózatváltáskor is megőrizzék IP-címüket.</w:t>
+      </w:r>
     </w:p>
     <w:p>
       <w:pPr>
         <w:spacing w:after="160" w:line="259" w:lineRule="auto"/>
         <w:jc w:val="left"/>
-        <w:rPr>
-          <w:highlight w:val="yellow"/>
-        </w:rPr>
-      </w:pPr>
+      </w:pPr>
+      <w:r>
+        <w:br w:type="page"/>
+      </w:r>
     </w:p>
     <w:p>
       <w:pPr>
         <w:pStyle w:val="Cmsor1"/>
         <w:rPr>
-          <w:highlight w:val="yellow"/>
-        </w:rPr>
-      </w:pPr>
-      <w:r>
-        <w:rPr>
-          <w:highlight w:val="cyan"/>
-        </w:rPr>
-        <w:t>IPv6</w:t>
-      </w:r>
-    </w:p>
-    <w:p>
-      <w:r>
-        <w:rPr>
-          <w:highlight w:val="cyan"/>
-        </w:rPr>
-        <w:t>Az üzemeltetők, illetve a Motel részére konfiguráltunk IPv6 címeket, amelyeket az adott területen DHCP protokoll segítségével automatikusan kapnak meg az eszközök. Az IPv6 ugyanazokat az alapvető elveket követi, mint az IPv4, azonban az IPv6 számos új funkciót is bevezet</w:t>
-      </w:r>
-      <w:r>
-        <w:rPr>
-          <w:highlight w:val="cyan"/>
-        </w:rPr>
-        <w:t xml:space="preserve">. </w:t>
-      </w:r>
-      <w:r>
-        <w:rPr>
-          <w:highlight w:val="cyan"/>
-        </w:rPr>
-        <w:t>Az IPv6 címek 128 bitesek, ami hatalmas címtartományt biztosít. Ez a címtartomány elegendő ahhoz, hogy minden internethez kapcsolódó eszköz egyedi címet kapjon. Az IPv6 fejléce egyszerűbb, mint az IPv4 fejléce, ezáltal hatékonyabb adatátvitelt tesz lehetővé. Az IPv6 támogatja a mobil eszközöket. A mobil IPv6 egy olyan protokoll, amely lehetővé teszi a mobil eszközök számára, hogy hálózatváltáskor is megőrizzék IP-címüket.</w:t>
-      </w:r>
-    </w:p>
-    <w:p/>
-    <w:p/>
-    <w:p/>
-    <w:p>
-      <w:pPr>
-        <w:pStyle w:val="Cmsor1"/>
-        <w:rPr>
-          <w:highlight w:val="green"/>
-        </w:rPr>
-      </w:pPr>
-      <w:r>
+          <w:highlight w:val="green"/>
+        </w:rPr>
+      </w:pPr>
+      <w:r>
+        <w:lastRenderedPageBreak/>
         <w:t>Szerverek</w:t>
       </w:r>
     </w:p>
@@ -3289,7 +3367,7 @@
   <w:style w:type="paragraph" w:default="1" w:styleId="Norml">
     <w:name w:val="Normal"/>
     <w:qFormat/>
-    <w:rsid w:val="000A5BC5"/>
+    <w:rsid w:val="00230EC9"/>
     <w:pPr>
       <w:spacing w:after="120" w:line="240" w:lineRule="auto"/>
       <w:jc w:val="both"/>
@@ -3308,7 +3386,7 @@
     <w:link w:val="Cmsor1Char"/>
     <w:uiPriority w:val="9"/>
     <w:qFormat/>
-    <w:rsid w:val="000A5BC5"/>
+    <w:rsid w:val="002D1B45"/>
     <w:pPr>
       <w:outlineLvl w:val="0"/>
     </w:pPr>
@@ -3322,7 +3400,6 @@
   <w:style w:type="character" w:default="1" w:styleId="Bekezdsalapbettpusa">
     <w:name w:val="Default Paragraph Font"/>
     <w:uiPriority w:val="1"/>
-    <w:semiHidden/>
     <w:unhideWhenUsed/>
   </w:style>
   <w:style w:type="table" w:default="1" w:styleId="Normltblzat">
@@ -3362,7 +3439,7 @@
     <w:basedOn w:val="Bekezdsalapbettpusa"/>
     <w:link w:val="Cmsor1"/>
     <w:uiPriority w:val="9"/>
-    <w:rsid w:val="000A5BC5"/>
+    <w:rsid w:val="002D1B45"/>
     <w:rPr>
       <w:rFonts w:ascii="Aptos" w:hAnsi="Aptos" w:cs="Arial"/>
       <w:b/>

</xml_diff>

<commit_message>
Statikus nat és programozás hozzáadva a scripthez
</commit_message>
<xml_diff>
--- a/Vizsgaremek script.docx
+++ b/Vizsgaremek script.docx
@@ -35,7 +35,7 @@
     </w:p>
     <w:p>
       <w:pPr>
-        <w:pStyle w:val="Cmsor1"/>
+        <w:pStyle w:val="Heading1"/>
         <w:rPr>
           <w:highlight w:val="yellow"/>
         </w:rPr>
@@ -120,7 +120,7 @@
     </w:p>
     <w:p>
       <w:pPr>
-        <w:pStyle w:val="Cmsor1"/>
+        <w:pStyle w:val="Heading1"/>
         <w:rPr>
           <w:highlight w:val="cyan"/>
         </w:rPr>
@@ -300,7 +300,7 @@
     </w:p>
     <w:p>
       <w:pPr>
-        <w:pStyle w:val="Cmsor1"/>
+        <w:pStyle w:val="Heading1"/>
         <w:rPr>
           <w:highlight w:val="cyan"/>
         </w:rPr>
@@ -436,7 +436,7 @@
     </w:p>
     <w:p>
       <w:pPr>
-        <w:pStyle w:val="Cmsor1"/>
+        <w:pStyle w:val="Heading1"/>
         <w:rPr>
           <w:highlight w:val="yellow"/>
         </w:rPr>
@@ -489,7 +489,7 @@
     </w:p>
     <w:p>
       <w:pPr>
-        <w:pStyle w:val="Cmsor1"/>
+        <w:pStyle w:val="Heading1"/>
         <w:rPr>
           <w:highlight w:val="yellow"/>
         </w:rPr>
@@ -561,55 +561,29 @@
     <w:p/>
     <w:p>
       <w:pPr>
-        <w:pStyle w:val="Cmsor1"/>
+        <w:pStyle w:val="Heading1"/>
       </w:pPr>
       <w:r>
         <w:t>ASA</w:t>
       </w:r>
     </w:p>
     <w:p>
-      <w:proofErr w:type="spellStart"/>
-      <w:r>
-        <w:t>lorem</w:t>
-      </w:r>
-      <w:proofErr w:type="spellEnd"/>
-      <w:r>
-        <w:t xml:space="preserve"> </w:t>
-      </w:r>
-      <w:proofErr w:type="spellStart"/>
-      <w:r>
-        <w:t>ipsum</w:t>
-      </w:r>
-      <w:proofErr w:type="spellEnd"/>
-      <w:r>
-        <w:t xml:space="preserve"> </w:t>
-      </w:r>
-      <w:proofErr w:type="spellStart"/>
-      <w:r>
-        <w:t>dolor</w:t>
-      </w:r>
-      <w:proofErr w:type="spellEnd"/>
-      <w:r>
-        <w:t xml:space="preserve"> </w:t>
-      </w:r>
-      <w:proofErr w:type="spellStart"/>
-      <w:r>
-        <w:t>amet</w:t>
-      </w:r>
-      <w:proofErr w:type="spellEnd"/>
-    </w:p>
-    <w:p>
-      <w:pPr>
-        <w:rPr>
-          <w:highlight w:val="cyan"/>
-        </w:rPr>
-      </w:pPr>
-    </w:p>
-    <w:p>
-      <w:pPr>
-        <w:pStyle w:val="Cmsor1"/>
-        <w:rPr>
-          <w:rStyle w:val="Cmsor1Char"/>
+      <w:r>
+        <w:t>lorem ipsum dolor amet</w:t>
+      </w:r>
+    </w:p>
+    <w:p>
+      <w:pPr>
+        <w:rPr>
+          <w:highlight w:val="cyan"/>
+        </w:rPr>
+      </w:pPr>
+    </w:p>
+    <w:p>
+      <w:pPr>
+        <w:pStyle w:val="Heading1"/>
+        <w:rPr>
+          <w:rStyle w:val="Heading1Char"/>
           <w:b/>
           <w:bCs/>
           <w:highlight w:val="green"/>
@@ -617,7 +591,7 @@
       </w:pPr>
       <w:r>
         <w:rPr>
-          <w:rStyle w:val="Cmsor1Char"/>
+          <w:rStyle w:val="Heading1Char"/>
           <w:b/>
           <w:bCs/>
           <w:highlight w:val="green"/>
@@ -678,7 +652,7 @@
       </w:pPr>
       <w:r>
         <w:rPr>
-          <w:rStyle w:val="Cmsor1Char"/>
+          <w:rStyle w:val="Heading1Char"/>
           <w:highlight w:val="green"/>
         </w:rPr>
         <w:t>SOHO</w:t>
@@ -727,7 +701,7 @@
     <w:p>
       <w:pPr>
         <w:rPr>
-          <w:rStyle w:val="Cmsor1Char"/>
+          <w:rStyle w:val="Heading1Char"/>
           <w:kern w:val="0"/>
           <w:highlight w:val="green"/>
           <w14:ligatures w14:val="none"/>
@@ -735,88 +709,33 @@
       </w:pPr>
       <w:r>
         <w:rPr>
-          <w:rStyle w:val="Cmsor1Char"/>
+          <w:rStyle w:val="Heading1Char"/>
           <w:kern w:val="0"/>
           <w:highlight w:val="green"/>
           <w14:ligatures w14:val="none"/>
         </w:rPr>
         <w:lastRenderedPageBreak/>
-        <w:t xml:space="preserve">IP </w:t>
-      </w:r>
-      <w:proofErr w:type="spellStart"/>
-      <w:r>
-        <w:rPr>
-          <w:rStyle w:val="Cmsor1Char"/>
-          <w:kern w:val="0"/>
-          <w:highlight w:val="green"/>
-          <w14:ligatures w14:val="none"/>
-        </w:rPr>
-        <w:t>Phone</w:t>
-      </w:r>
-      <w:proofErr w:type="spellEnd"/>
-    </w:p>
-    <w:p>
-      <w:pPr>
-        <w:rPr>
-          <w:highlight w:val="green"/>
-        </w:rPr>
-      </w:pPr>
-      <w:proofErr w:type="spellStart"/>
-      <w:r>
-        <w:rPr>
-          <w:highlight w:val="green"/>
-        </w:rPr>
-        <w:t>lorem</w:t>
-      </w:r>
-      <w:proofErr w:type="spellEnd"/>
-      <w:r>
-        <w:rPr>
-          <w:highlight w:val="green"/>
-        </w:rPr>
-        <w:t xml:space="preserve"> </w:t>
-      </w:r>
-      <w:proofErr w:type="spellStart"/>
-      <w:r>
-        <w:rPr>
-          <w:highlight w:val="green"/>
-        </w:rPr>
-        <w:t>ipsum</w:t>
-      </w:r>
-      <w:proofErr w:type="spellEnd"/>
-      <w:r>
-        <w:rPr>
-          <w:highlight w:val="green"/>
-        </w:rPr>
-        <w:t xml:space="preserve"> </w:t>
-      </w:r>
-      <w:proofErr w:type="spellStart"/>
-      <w:r>
-        <w:rPr>
-          <w:highlight w:val="green"/>
-        </w:rPr>
-        <w:t>dolor</w:t>
-      </w:r>
-      <w:proofErr w:type="spellEnd"/>
-      <w:r>
-        <w:rPr>
-          <w:highlight w:val="green"/>
-        </w:rPr>
-        <w:t xml:space="preserve"> </w:t>
-      </w:r>
-      <w:proofErr w:type="spellStart"/>
-      <w:r>
-        <w:rPr>
-          <w:highlight w:val="green"/>
-        </w:rPr>
-        <w:t>amet</w:t>
-      </w:r>
-      <w:proofErr w:type="spellEnd"/>
-    </w:p>
-    <w:p>
-      <w:pPr>
-        <w:pStyle w:val="Cmsor1"/>
-        <w:rPr>
-          <w:rStyle w:val="AlcmChar"/>
+        <w:t>IP Phone</w:t>
+      </w:r>
+    </w:p>
+    <w:p>
+      <w:pPr>
+        <w:rPr>
+          <w:highlight w:val="green"/>
+        </w:rPr>
+      </w:pPr>
+      <w:r>
+        <w:rPr>
+          <w:highlight w:val="green"/>
+        </w:rPr>
+        <w:t>lorem ipsum dolor amet</w:t>
+      </w:r>
+    </w:p>
+    <w:p>
+      <w:pPr>
+        <w:pStyle w:val="Heading1"/>
+        <w:rPr>
+          <w:rStyle w:val="SubtitleChar"/>
           <w:b/>
           <w:bCs/>
           <w:sz w:val="36"/>
@@ -826,7 +745,7 @@
       </w:pPr>
       <w:r>
         <w:rPr>
-          <w:rStyle w:val="AlcmChar"/>
+          <w:rStyle w:val="SubtitleChar"/>
           <w:b/>
           <w:bCs/>
           <w:sz w:val="36"/>
@@ -859,7 +778,7 @@
     </w:p>
     <w:p>
       <w:pPr>
-        <w:pStyle w:val="Cmsor1"/>
+        <w:pStyle w:val="Heading1"/>
         <w:rPr>
           <w:highlight w:val="cyan"/>
         </w:rPr>
@@ -883,29 +802,69 @@
         </w:rPr>
         <w:t xml:space="preserve">A megfelelő és gyors karbantartás érdekében kialakítottunk SSH kapcsolatot a központi routereken. Hogy mi az az SSH és miért jó nekünk? Az SSH a </w:t>
       </w:r>
-      <w:proofErr w:type="spellStart"/>
       <w:r>
         <w:rPr>
           <w:b/>
           <w:bCs/>
           <w:highlight w:val="cyan"/>
         </w:rPr>
-        <w:t>Secure</w:t>
-      </w:r>
-      <w:proofErr w:type="spellEnd"/>
+        <w:t>Secure Shell</w:t>
+      </w:r>
+      <w:r>
+        <w:rPr>
+          <w:highlight w:val="cyan"/>
+        </w:rPr>
+        <w:t xml:space="preserve"> (</w:t>
+      </w:r>
       <w:r>
         <w:rPr>
           <w:b/>
           <w:bCs/>
           <w:highlight w:val="cyan"/>
         </w:rPr>
-        <w:t xml:space="preserve"> Shell</w:t>
-      </w:r>
-      <w:r>
-        <w:rPr>
-          <w:highlight w:val="cyan"/>
-        </w:rPr>
-        <w:t xml:space="preserve"> (</w:t>
+        <w:t>biztonságos parancsértelmező)</w:t>
+      </w:r>
+      <w:r>
+        <w:rPr>
+          <w:highlight w:val="cyan"/>
+        </w:rPr>
+        <w:t xml:space="preserve"> rövidítése. Ez egy hálózati protokoll, am</w:t>
+      </w:r>
+      <w:r>
+        <w:rPr>
+          <w:highlight w:val="cyan"/>
+        </w:rPr>
+        <w:t>i</w:t>
+      </w:r>
+      <w:r>
+        <w:rPr>
+          <w:highlight w:val="cyan"/>
+        </w:rPr>
+        <w:t xml:space="preserve"> titkosított csatornát hoz létre két számítógép között, </w:t>
+      </w:r>
+      <w:r>
+        <w:rPr>
+          <w:highlight w:val="cyan"/>
+        </w:rPr>
+        <w:t xml:space="preserve">amely a 22-es TCP porton fut és </w:t>
+      </w:r>
+      <w:r>
+        <w:rPr>
+          <w:highlight w:val="cyan"/>
+        </w:rPr>
+        <w:t>lehetővé t</w:t>
+      </w:r>
+      <w:r>
+        <w:rPr>
+          <w:highlight w:val="cyan"/>
+        </w:rPr>
+        <w:t>eszi</w:t>
+      </w:r>
+      <w:r>
+        <w:rPr>
+          <w:highlight w:val="cyan"/>
+        </w:rPr>
+        <w:t xml:space="preserve"> a </w:t>
       </w:r>
       <w:r>
         <w:rPr>
@@ -913,63 +872,7 @@
           <w:bCs/>
           <w:highlight w:val="cyan"/>
         </w:rPr>
-        <w:t>biztonságos parancsértelmező)</w:t>
-      </w:r>
-      <w:r>
-        <w:rPr>
-          <w:highlight w:val="cyan"/>
-        </w:rPr>
-        <w:t xml:space="preserve"> rövidítése. Ez egy hálózati protokoll, am</w:t>
-      </w:r>
-      <w:r>
-        <w:rPr>
-          <w:highlight w:val="cyan"/>
-        </w:rPr>
-        <w:t>i</w:t>
-      </w:r>
-      <w:r>
-        <w:rPr>
-          <w:highlight w:val="cyan"/>
-        </w:rPr>
-        <w:t xml:space="preserve"> titkosított csatornát hoz létre két számítógép között, </w:t>
-      </w:r>
-      <w:r>
-        <w:rPr>
-          <w:highlight w:val="cyan"/>
-        </w:rPr>
-        <w:t xml:space="preserve">amely a 22-es TCP </w:t>
-      </w:r>
-      <w:proofErr w:type="spellStart"/>
-      <w:r>
-        <w:rPr>
-          <w:highlight w:val="cyan"/>
-        </w:rPr>
-        <w:t>porton</w:t>
-      </w:r>
-      <w:proofErr w:type="spellEnd"/>
-      <w:r>
-        <w:rPr>
-          <w:highlight w:val="cyan"/>
-        </w:rPr>
-        <w:t xml:space="preserve"> fut és </w:t>
-      </w:r>
-      <w:r>
-        <w:rPr>
-          <w:highlight w:val="cyan"/>
-        </w:rPr>
-        <w:t>lehetővé t</w:t>
-      </w:r>
-      <w:r>
-        <w:rPr>
-          <w:highlight w:val="cyan"/>
-        </w:rPr>
-        <w:t>eszi</w:t>
-      </w:r>
-      <w:r>
-        <w:rPr>
-          <w:highlight w:val="cyan"/>
-        </w:rPr>
-        <w:t xml:space="preserve"> a </w:t>
+        <w:t xml:space="preserve">biztonságos kommunikációt még </w:t>
       </w:r>
       <w:r>
         <w:rPr>
@@ -977,7 +880,7 @@
           <w:bCs/>
           <w:highlight w:val="cyan"/>
         </w:rPr>
-        <w:t xml:space="preserve">biztonságos kommunikációt még </w:t>
+        <w:t xml:space="preserve">a </w:t>
       </w:r>
       <w:r>
         <w:rPr>
@@ -985,7 +888,13 @@
           <w:bCs/>
           <w:highlight w:val="cyan"/>
         </w:rPr>
-        <w:t xml:space="preserve">a </w:t>
+        <w:t xml:space="preserve">nem biztonságos hálózaton </w:t>
+      </w:r>
+      <w:r>
+        <w:rPr>
+          <w:highlight w:val="cyan"/>
+        </w:rPr>
+        <w:t xml:space="preserve">keresztül is. Működése egyszerű alapokra épül. Az SSH </w:t>
       </w:r>
       <w:r>
         <w:rPr>
@@ -993,13 +902,13 @@
           <w:bCs/>
           <w:highlight w:val="cyan"/>
         </w:rPr>
-        <w:t xml:space="preserve">nem biztonságos hálózaton </w:t>
-      </w:r>
-      <w:r>
-        <w:rPr>
-          <w:highlight w:val="cyan"/>
-        </w:rPr>
-        <w:t xml:space="preserve">keresztül is. Működése egyszerű alapokra épül. Az SSH </w:t>
+        <w:t xml:space="preserve">titkosítási technikákat </w:t>
+      </w:r>
+      <w:r>
+        <w:rPr>
+          <w:highlight w:val="cyan"/>
+        </w:rPr>
+        <w:t xml:space="preserve">alkalmaz a kommunikáció védelme érdekében. A számítógép és a router először egy </w:t>
       </w:r>
       <w:r>
         <w:rPr>
@@ -1007,20 +916,6 @@
           <w:bCs/>
           <w:highlight w:val="cyan"/>
         </w:rPr>
-        <w:t xml:space="preserve">titkosítási technikákat </w:t>
-      </w:r>
-      <w:r>
-        <w:rPr>
-          <w:highlight w:val="cyan"/>
-        </w:rPr>
-        <w:t xml:space="preserve">alkalmaz a kommunikáció védelme érdekében. A számítógép és a router először egy </w:t>
-      </w:r>
-      <w:r>
-        <w:rPr>
-          <w:b/>
-          <w:bCs/>
-          <w:highlight w:val="cyan"/>
-        </w:rPr>
         <w:t>kulcscserét</w:t>
       </w:r>
       <w:r>
@@ -1033,21 +928,7 @@
         <w:rPr>
           <w:highlight w:val="cyan"/>
         </w:rPr>
-        <w:t xml:space="preserve"> Esetünkben 1024 karakter hosszú kulcsot hoztunk létre, 2-es verziójú SSH-</w:t>
-      </w:r>
-      <w:proofErr w:type="spellStart"/>
-      <w:r>
-        <w:rPr>
-          <w:highlight w:val="cyan"/>
-        </w:rPr>
-        <w:t>val</w:t>
-      </w:r>
-      <w:proofErr w:type="spellEnd"/>
-      <w:r>
-        <w:rPr>
-          <w:highlight w:val="cyan"/>
-        </w:rPr>
-        <w:t xml:space="preserve"> a nagyobb biztonság </w:t>
+        <w:t xml:space="preserve"> Esetünkben 1024 karakter hosszú kulcsot hoztunk létre, 2-es verziójú SSH-val a nagyobb biztonság </w:t>
       </w:r>
       <w:r>
         <w:rPr>
@@ -1093,7 +974,7 @@
     </w:p>
     <w:p>
       <w:pPr>
-        <w:pStyle w:val="Cmsor1"/>
+        <w:pStyle w:val="Heading1"/>
         <w:rPr>
           <w:highlight w:val="cyan"/>
         </w:rPr>
@@ -1133,49 +1014,7 @@
         <w:rPr>
           <w:highlight w:val="cyan"/>
         </w:rPr>
-        <w:t xml:space="preserve">ben üzemeltetünk egy SYSLOG szervert, amely naplóüzeneteket gyűjt össze a hálózaton lévő eszközökről. A </w:t>
-      </w:r>
-      <w:proofErr w:type="spellStart"/>
-      <w:r>
-        <w:rPr>
-          <w:highlight w:val="cyan"/>
-        </w:rPr>
-        <w:t>Syslog</w:t>
-      </w:r>
-      <w:proofErr w:type="spellEnd"/>
-      <w:r>
-        <w:rPr>
-          <w:highlight w:val="cyan"/>
-        </w:rPr>
-        <w:t xml:space="preserve"> kliensek (jelenesetben a routerek) naplóüzeneteket küldenek a szerverünknek a SYSLOG protokoll segítségével. A szerver tárolja a naplóüzeneteket, és szükség esetén továbbítja őket más rendszereknek, például egy SIEM (Security </w:t>
-      </w:r>
-      <w:proofErr w:type="spellStart"/>
-      <w:r>
-        <w:rPr>
-          <w:highlight w:val="cyan"/>
-        </w:rPr>
-        <w:t>Information</w:t>
-      </w:r>
-      <w:proofErr w:type="spellEnd"/>
-      <w:r>
-        <w:rPr>
-          <w:highlight w:val="cyan"/>
-        </w:rPr>
-        <w:t xml:space="preserve"> and </w:t>
-      </w:r>
-      <w:proofErr w:type="spellStart"/>
-      <w:r>
-        <w:rPr>
-          <w:highlight w:val="cyan"/>
-        </w:rPr>
-        <w:t>Event</w:t>
-      </w:r>
-      <w:proofErr w:type="spellEnd"/>
-      <w:r>
-        <w:rPr>
-          <w:highlight w:val="cyan"/>
-        </w:rPr>
-        <w:t xml:space="preserve"> Management) rendszernek.</w:t>
+        <w:t>ben üzemeltetünk egy SYSLOG szervert, amely naplóüzeneteket gyűjt össze a hálózaton lévő eszközökről. A Syslog kliensek (jelenesetben a routerek) naplóüzeneteket küldenek a szerverünknek a SYSLOG protokoll segítségével. A szerver tárolja a naplóüzeneteket, és szükség esetén továbbítja őket más rendszereknek, például egy SIEM (Security Information and Event Management) rendszernek.</w:t>
       </w:r>
     </w:p>
     <w:p>
@@ -1302,7 +1141,7 @@
     </w:p>
     <w:p>
       <w:pPr>
-        <w:pStyle w:val="Cmsor1"/>
+        <w:pStyle w:val="Heading1"/>
         <w:rPr>
           <w:highlight w:val="yellow"/>
         </w:rPr>
@@ -1394,7 +1233,7 @@
     </w:p>
     <w:p>
       <w:pPr>
-        <w:pStyle w:val="Cmsor1"/>
+        <w:pStyle w:val="Heading1"/>
         <w:rPr>
           <w:highlight w:val="yellow"/>
         </w:rPr>
@@ -1445,13 +1284,13 @@
     <w:p>
       <w:pPr>
         <w:rPr>
-          <w:rStyle w:val="Cmsor1Char"/>
-          <w:highlight w:val="green"/>
-        </w:rPr>
-      </w:pPr>
-      <w:r>
-        <w:rPr>
-          <w:rStyle w:val="Cmsor1Char"/>
+          <w:rStyle w:val="Heading1Char"/>
+          <w:highlight w:val="green"/>
+        </w:rPr>
+      </w:pPr>
+      <w:r>
+        <w:rPr>
+          <w:rStyle w:val="Heading1Char"/>
           <w:highlight w:val="green"/>
         </w:rPr>
         <w:t>OSPF</w:t>
@@ -1533,7 +1372,7 @@
     </w:p>
     <w:p>
       <w:pPr>
-        <w:pStyle w:val="Cmsor1"/>
+        <w:pStyle w:val="Heading1"/>
         <w:rPr>
           <w:highlight w:val="green"/>
         </w:rPr>
@@ -1587,7 +1426,7 @@
     </w:p>
     <w:p>
       <w:pPr>
-        <w:pStyle w:val="Cmsor1"/>
+        <w:pStyle w:val="Heading1"/>
       </w:pPr>
       <w:r>
         <w:rPr>
@@ -1672,60 +1511,18 @@
         <w:rPr>
           <w:highlight w:val="yellow"/>
         </w:rPr>
-        <w:t xml:space="preserve"> szükséges, ebben beállítottuk az engedélyezett belső hálózatokat. A másik ACL-ben azt állítottuk be, hogy a szervereket a túlterhelés elkerülése érdekében ne lehessen </w:t>
-      </w:r>
-      <w:proofErr w:type="spellStart"/>
-      <w:r>
-        <w:rPr>
-          <w:highlight w:val="yellow"/>
-        </w:rPr>
-        <w:t>pingelni</w:t>
-      </w:r>
-      <w:proofErr w:type="spellEnd"/>
-      <w:r>
-        <w:rPr>
-          <w:highlight w:val="yellow"/>
-        </w:rPr>
-        <w:t>.</w:t>
-      </w:r>
-      <w:r>
-        <w:rPr>
-          <w:highlight w:val="yellow"/>
-        </w:rPr>
-        <w:t xml:space="preserve"> A </w:t>
-      </w:r>
-      <w:proofErr w:type="spellStart"/>
-      <w:r>
-        <w:rPr>
-          <w:highlight w:val="yellow"/>
-        </w:rPr>
-        <w:t>pingelhetőségen</w:t>
-      </w:r>
-      <w:proofErr w:type="spellEnd"/>
-      <w:r>
-        <w:rPr>
-          <w:highlight w:val="yellow"/>
-        </w:rPr>
-        <w:t xml:space="preserve"> </w:t>
-      </w:r>
-      <w:proofErr w:type="spellStart"/>
-      <w:r>
-        <w:rPr>
-          <w:highlight w:val="yellow"/>
-        </w:rPr>
-        <w:t>ívűl</w:t>
-      </w:r>
-      <w:proofErr w:type="spellEnd"/>
-      <w:r>
-        <w:rPr>
-          <w:highlight w:val="yellow"/>
-        </w:rPr>
-        <w:t xml:space="preserve"> minden funkció tökéletesen működik a szervereken.</w:t>
-      </w:r>
-    </w:p>
-    <w:p>
-      <w:pPr>
-        <w:pStyle w:val="Cmsor1"/>
+        <w:t xml:space="preserve"> szükséges, ebben beállítottuk az engedélyezett belső hálózatokat. A másik ACL-ben azt állítottuk be, hogy a szervereket a túlterhelés elkerülése érdekében ne lehessen pingelni.</w:t>
+      </w:r>
+      <w:r>
+        <w:rPr>
+          <w:highlight w:val="yellow"/>
+        </w:rPr>
+        <w:t xml:space="preserve"> A pingelhetőségen ívűl minden funkció tökéletesen működik a szervereken.</w:t>
+      </w:r>
+    </w:p>
+    <w:p>
+      <w:pPr>
+        <w:pStyle w:val="Heading1"/>
         <w:rPr>
           <w:highlight w:val="yellow"/>
         </w:rPr>
@@ -1789,17 +1586,23 @@
         </w:rPr>
         <w:t>NAT:</w:t>
       </w:r>
-    </w:p>
-    <w:p>
-      <w:pPr>
-        <w:rPr>
-          <w:highlight w:val="yellow"/>
-        </w:rPr>
-      </w:pPr>
-    </w:p>
-    <w:p>
-      <w:pPr>
-        <w:pStyle w:val="Cmsor1"/>
+      <w:r>
+        <w:rPr>
+          <w:highlight w:val="yellow"/>
+        </w:rPr>
+        <w:t xml:space="preserve"> Emellett statikus NAT-ot állítottunk a szervereknek az üzemeltető helységben a könnyebb elérhetőség érdekében, illetve az otthoni dolgotó számára is statikus natolást állítottunk.</w:t>
+      </w:r>
+    </w:p>
+    <w:p>
+      <w:pPr>
+        <w:rPr>
+          <w:highlight w:val="yellow"/>
+        </w:rPr>
+      </w:pPr>
+    </w:p>
+    <w:p>
+      <w:pPr>
+        <w:pStyle w:val="Heading1"/>
         <w:rPr>
           <w:highlight w:val="yellow"/>
         </w:rPr>
@@ -1842,7 +1645,7 @@
     </w:p>
     <w:p>
       <w:pPr>
-        <w:pStyle w:val="Cmsor1"/>
+        <w:pStyle w:val="Heading1"/>
         <w:rPr>
           <w:highlight w:val="green"/>
         </w:rPr>
@@ -2378,6 +2181,227 @@
           <w:highlight w:val="cyan"/>
         </w:rPr>
         <w:t xml:space="preserve"> </w:t>
+      </w:r>
+    </w:p>
+    <w:p/>
+    <w:p>
+      <w:pPr>
+        <w:pStyle w:val="Heading1"/>
+      </w:pPr>
+      <w:r>
+        <w:t>Pogramozás</w:t>
+      </w:r>
+    </w:p>
+    <w:p>
+      <w:r>
+        <w:rPr>
+          <w:highlight w:val="yellow"/>
+        </w:rPr>
+        <w:t xml:space="preserve">Kódunk automatizálja a Cisco forgalomirányítók enable jelszavának frissítési folyamatát, biztosítva a biztonságot és a rendszeres jelszócserét. </w:t>
+      </w:r>
+      <w:r>
+        <w:rPr>
+          <w:highlight w:val="yellow"/>
+        </w:rPr>
+        <w:t>A kód két modul importálásával kezdődik:</w:t>
+      </w:r>
+      <w:r>
+        <w:rPr>
+          <w:highlight w:val="yellow"/>
+        </w:rPr>
+        <w:t xml:space="preserve"> time és netmiko. </w:t>
+      </w:r>
+      <w:r>
+        <w:rPr>
+          <w:highlight w:val="yellow"/>
+        </w:rPr>
+        <w:t xml:space="preserve">Az idő modult arra használtuk, hogy késleltetést </w:t>
+      </w:r>
+      <w:r>
+        <w:rPr>
+          <w:highlight w:val="yellow"/>
+        </w:rPr>
+        <w:t>állítsunk</w:t>
+      </w:r>
+      <w:r>
+        <w:rPr>
+          <w:highlight w:val="yellow"/>
+        </w:rPr>
+        <w:t xml:space="preserve"> a jelszóváltoztatások között.</w:t>
+      </w:r>
+      <w:r>
+        <w:rPr>
+          <w:highlight w:val="yellow"/>
+        </w:rPr>
+        <w:t xml:space="preserve"> </w:t>
+      </w:r>
+      <w:r>
+        <w:rPr>
+          <w:highlight w:val="yellow"/>
+        </w:rPr>
+        <w:t>A Netmiko kényelmes felületet biztosít a hálózati eszközökkel való interakcióhoz.</w:t>
+      </w:r>
+      <w:r>
+        <w:rPr>
+          <w:highlight w:val="yellow"/>
+        </w:rPr>
+        <w:t xml:space="preserve"> </w:t>
+      </w:r>
+      <w:r>
+        <w:rPr>
+          <w:highlight w:val="yellow"/>
+        </w:rPr>
+        <w:t>A szükséges modulok importálása után megadtuk a kívánt útválasztó paramétereit</w:t>
+      </w:r>
+      <w:r>
+        <w:rPr>
+          <w:highlight w:val="yellow"/>
+        </w:rPr>
+        <w:t>:</w:t>
+      </w:r>
+      <w:r>
+        <w:rPr>
+          <w:highlight w:val="yellow"/>
+        </w:rPr>
+        <w:t xml:space="preserve"> az IP-címet, az eszköztípust, az azonosításhoz szükséges hitelesítő adatokat és az aktuális engedélyjelszót.</w:t>
+      </w:r>
+      <w:r>
+        <w:rPr>
+          <w:highlight w:val="yellow"/>
+        </w:rPr>
+        <w:t xml:space="preserve"> Ezután a </w:t>
+      </w:r>
+      <w:r>
+        <w:rPr>
+          <w:highlight w:val="yellow"/>
+        </w:rPr>
+        <w:t>„</w:t>
+      </w:r>
+      <w:r>
+        <w:rPr>
+          <w:highlight w:val="yellow"/>
+        </w:rPr>
+        <w:t>get_new_enable_pwd()</w:t>
+      </w:r>
+      <w:r>
+        <w:rPr>
+          <w:highlight w:val="yellow"/>
+        </w:rPr>
+        <w:t>”</w:t>
+      </w:r>
+      <w:r>
+        <w:rPr>
+          <w:highlight w:val="yellow"/>
+        </w:rPr>
+        <w:t xml:space="preserve"> függvény arra kéri a felhasználót hogy </w:t>
+      </w:r>
+      <w:r>
+        <w:rPr>
+          <w:highlight w:val="yellow"/>
+        </w:rPr>
+        <w:t xml:space="preserve">adjon meg egy új </w:t>
+      </w:r>
+      <w:r>
+        <w:rPr>
+          <w:highlight w:val="yellow"/>
+        </w:rPr>
+        <w:t xml:space="preserve">jelszót. A </w:t>
+      </w:r>
+      <w:r>
+        <w:rPr>
+          <w:highlight w:val="yellow"/>
+        </w:rPr>
+        <w:t xml:space="preserve">következő függvény </w:t>
+      </w:r>
+      <w:r>
+        <w:rPr>
+          <w:highlight w:val="yellow"/>
+        </w:rPr>
+        <w:t>„</w:t>
+      </w:r>
+      <w:r>
+        <w:rPr>
+          <w:highlight w:val="yellow"/>
+        </w:rPr>
+        <w:t>change_enable_pwd()</w:t>
+      </w:r>
+      <w:r>
+        <w:rPr>
+          <w:highlight w:val="yellow"/>
+        </w:rPr>
+        <w:t>”</w:t>
+      </w:r>
+      <w:r>
+        <w:rPr>
+          <w:highlight w:val="yellow"/>
+        </w:rPr>
+        <w:t xml:space="preserve"> SSH-kapcsolatot hoz létre a</w:t>
+      </w:r>
+      <w:r>
+        <w:rPr>
+          <w:highlight w:val="yellow"/>
+        </w:rPr>
+        <w:t xml:space="preserve"> routerrel </w:t>
+      </w:r>
+      <w:r>
+        <w:rPr>
+          <w:highlight w:val="yellow"/>
+        </w:rPr>
+        <w:t>a megadott paraméterekkel, és megváltoztatja a jelszót</w:t>
+      </w:r>
+      <w:r>
+        <w:rPr>
+          <w:highlight w:val="yellow"/>
+        </w:rPr>
+        <w:t xml:space="preserve"> az új megadott jelszóra</w:t>
+      </w:r>
+      <w:r>
+        <w:rPr>
+          <w:highlight w:val="yellow"/>
+        </w:rPr>
+        <w:t>, ezután kiírja a felhsználónak az új jelszót.</w:t>
+      </w:r>
+      <w:r>
+        <w:rPr>
+          <w:highlight w:val="yellow"/>
+        </w:rPr>
+        <w:t xml:space="preserve"> Majd a script egy végtelen ciklusba lép, hogy ismét megváltoztassa a jelszót.</w:t>
+      </w:r>
+      <w:r>
+        <w:rPr>
+          <w:highlight w:val="yellow"/>
+        </w:rPr>
+        <w:t xml:space="preserve"> </w:t>
+      </w:r>
+      <w:r>
+        <w:rPr>
+          <w:highlight w:val="yellow"/>
+        </w:rPr>
+        <w:t xml:space="preserve">Minden jelszóváltoztatás után egy hétig vár </w:t>
+      </w:r>
+      <w:r>
+        <w:rPr>
+          <w:highlight w:val="yellow"/>
+        </w:rPr>
+        <w:t>„</w:t>
+      </w:r>
+      <w:r>
+        <w:rPr>
+          <w:highlight w:val="yellow"/>
+        </w:rPr>
+        <w:t>time.sleep(604800)</w:t>
+      </w:r>
+      <w:r>
+        <w:rPr>
+          <w:highlight w:val="yellow"/>
+        </w:rPr>
+        <w:t>”</w:t>
+      </w:r>
+      <w:r>
+        <w:rPr>
+          <w:highlight w:val="yellow"/>
+        </w:rPr>
+        <w:t>, mielőtt újabb változtatást kérne.</w:t>
       </w:r>
     </w:p>
     <w:sectPr>
@@ -3364,7 +3388,7 @@
     <w:lsdException w:name="Unresolved Mention" w:semiHidden="1" w:unhideWhenUsed="1"/>
     <w:lsdException w:name="Smart Link" w:semiHidden="1" w:unhideWhenUsed="1"/>
   </w:latentStyles>
-  <w:style w:type="paragraph" w:default="1" w:styleId="Norml">
+  <w:style w:type="paragraph" w:default="1" w:styleId="Normal">
     <w:name w:val="Normal"/>
     <w:qFormat/>
     <w:rsid w:val="00230EC9"/>
@@ -3379,11 +3403,11 @@
       <w:lang w:val="hu-HU"/>
     </w:rPr>
   </w:style>
-  <w:style w:type="paragraph" w:styleId="Cmsor1">
+  <w:style w:type="paragraph" w:styleId="Heading1">
     <w:name w:val="heading 1"/>
-    <w:basedOn w:val="Norml"/>
-    <w:next w:val="Norml"/>
-    <w:link w:val="Cmsor1Char"/>
+    <w:basedOn w:val="Normal"/>
+    <w:next w:val="Normal"/>
+    <w:link w:val="Heading1Char"/>
     <w:uiPriority w:val="9"/>
     <w:qFormat/>
     <w:rsid w:val="002D1B45"/>
@@ -3397,12 +3421,13 @@
       <w:szCs w:val="36"/>
     </w:rPr>
   </w:style>
-  <w:style w:type="character" w:default="1" w:styleId="Bekezdsalapbettpusa">
+  <w:style w:type="character" w:default="1" w:styleId="DefaultParagraphFont">
     <w:name w:val="Default Paragraph Font"/>
     <w:uiPriority w:val="1"/>
+    <w:semiHidden/>
     <w:unhideWhenUsed/>
   </w:style>
-  <w:style w:type="table" w:default="1" w:styleId="Normltblzat">
+  <w:style w:type="table" w:default="1" w:styleId="TableNormal">
     <w:name w:val="Normal Table"/>
     <w:uiPriority w:val="99"/>
     <w:semiHidden/>
@@ -3417,15 +3442,15 @@
       </w:tblCellMar>
     </w:tblPr>
   </w:style>
-  <w:style w:type="numbering" w:default="1" w:styleId="Nemlista">
+  <w:style w:type="numbering" w:default="1" w:styleId="NoList">
     <w:name w:val="No List"/>
     <w:uiPriority w:val="99"/>
     <w:semiHidden/>
     <w:unhideWhenUsed/>
   </w:style>
-  <w:style w:type="paragraph" w:styleId="NormlWeb">
+  <w:style w:type="paragraph" w:styleId="NormalWeb">
     <w:name w:val="Normal (Web)"/>
-    <w:basedOn w:val="Norml"/>
+    <w:basedOn w:val="Normal"/>
     <w:uiPriority w:val="99"/>
     <w:semiHidden/>
     <w:unhideWhenUsed/>
@@ -3434,10 +3459,10 @@
       <w:rFonts w:ascii="Times New Roman" w:hAnsi="Times New Roman" w:cs="Times New Roman"/>
     </w:rPr>
   </w:style>
-  <w:style w:type="character" w:customStyle="1" w:styleId="Cmsor1Char">
-    <w:name w:val="Címsor 1 Char"/>
-    <w:basedOn w:val="Bekezdsalapbettpusa"/>
-    <w:link w:val="Cmsor1"/>
+  <w:style w:type="character" w:customStyle="1" w:styleId="Heading1Char">
+    <w:name w:val="Heading 1 Char"/>
+    <w:basedOn w:val="DefaultParagraphFont"/>
+    <w:link w:val="Heading1"/>
     <w:uiPriority w:val="9"/>
     <w:rsid w:val="002D1B45"/>
     <w:rPr>
@@ -3449,9 +3474,9 @@
       <w:lang w:val="hu-HU"/>
     </w:rPr>
   </w:style>
-  <w:style w:type="paragraph" w:styleId="Listaszerbekezds">
+  <w:style w:type="paragraph" w:styleId="ListParagraph">
     <w:name w:val="List Paragraph"/>
-    <w:basedOn w:val="Norml"/>
+    <w:basedOn w:val="Normal"/>
     <w:uiPriority w:val="34"/>
     <w:qFormat/>
     <w:rsid w:val="000A5BC5"/>
@@ -3460,11 +3485,11 @@
       <w:contextualSpacing/>
     </w:pPr>
   </w:style>
-  <w:style w:type="paragraph" w:styleId="Alcm">
+  <w:style w:type="paragraph" w:styleId="Subtitle">
     <w:name w:val="Subtitle"/>
-    <w:basedOn w:val="Norml"/>
-    <w:next w:val="Norml"/>
-    <w:link w:val="AlcmChar"/>
+    <w:basedOn w:val="Normal"/>
+    <w:next w:val="Normal"/>
+    <w:link w:val="SubtitleChar"/>
     <w:uiPriority w:val="11"/>
     <w:qFormat/>
     <w:rsid w:val="008B0DAE"/>
@@ -3482,10 +3507,10 @@
       <w14:ligatures w14:val="none"/>
     </w:rPr>
   </w:style>
-  <w:style w:type="character" w:customStyle="1" w:styleId="AlcmChar">
-    <w:name w:val="Alcím Char"/>
-    <w:basedOn w:val="Bekezdsalapbettpusa"/>
-    <w:link w:val="Alcm"/>
+  <w:style w:type="character" w:customStyle="1" w:styleId="SubtitleChar">
+    <w:name w:val="Subtitle Char"/>
+    <w:basedOn w:val="DefaultParagraphFont"/>
+    <w:link w:val="Subtitle"/>
     <w:uiPriority w:val="11"/>
     <w:rsid w:val="008B0DAE"/>
     <w:rPr>
@@ -3498,7 +3523,7 @@
       <w14:ligatures w14:val="none"/>
     </w:rPr>
   </w:style>
-  <w:style w:type="paragraph" w:styleId="Nincstrkz">
+  <w:style w:type="paragraph" w:styleId="NoSpacing">
     <w:name w:val="No Spacing"/>
     <w:uiPriority w:val="1"/>
     <w:qFormat/>
@@ -3513,12 +3538,12 @@
   </w:style>
   <w:style w:type="character" w:customStyle="1" w:styleId="highlight">
     <w:name w:val="highlight"/>
-    <w:basedOn w:val="Bekezdsalapbettpusa"/>
+    <w:basedOn w:val="DefaultParagraphFont"/>
     <w:rsid w:val="00D9580F"/>
   </w:style>
   <w:style w:type="character" w:customStyle="1" w:styleId="hgkelc">
     <w:name w:val="hgkelc"/>
-    <w:basedOn w:val="Bekezdsalapbettpusa"/>
+    <w:basedOn w:val="DefaultParagraphFont"/>
     <w:rsid w:val="00D9580F"/>
   </w:style>
 </w:styles>

</xml_diff>

<commit_message>
ASA és IP telefon kiegészítése
</commit_message>
<xml_diff>
--- a/Vizsgaremek script.docx
+++ b/Vizsgaremek script.docx
@@ -1,6 +1,6 @@
 
 <file path=word/document.xml><?xml version="1.0" encoding="utf-8"?>
-<w:document xmlns:wpc="http://schemas.microsoft.com/office/word/2010/wordprocessingCanvas" xmlns:cx="http://schemas.microsoft.com/office/drawing/2014/chartex" xmlns:cx1="http://schemas.microsoft.com/office/drawing/2015/9/8/chartex" xmlns:cx2="http://schemas.microsoft.com/office/drawing/2015/10/21/chartex" xmlns:cx3="http://schemas.microsoft.com/office/drawing/2016/5/9/chartex" xmlns:cx4="http://schemas.microsoft.com/office/drawing/2016/5/10/chartex" xmlns:cx5="http://schemas.microsoft.com/office/drawing/2016/5/11/chartex" xmlns:cx6="http://schemas.microsoft.com/office/drawing/2016/5/12/chartex" xmlns:cx7="http://schemas.microsoft.com/office/drawing/2016/5/13/chartex" xmlns:cx8="http://schemas.microsoft.com/office/drawing/2016/5/14/chartex" xmlns:mc="http://schemas.openxmlformats.org/markup-compatibility/2006" xmlns:aink="http://schemas.microsoft.com/office/drawing/2016/ink" xmlns:am3d="http://schemas.microsoft.com/office/drawing/2017/model3d" xmlns:o="urn:schemas-microsoft-com:office:office" xmlns:oel="http://schemas.microsoft.com/office/2019/extlst" xmlns:r="http://schemas.openxmlformats.org/officeDocument/2006/relationships" xmlns:m="http://schemas.openxmlformats.org/officeDocument/2006/math" xmlns:v="urn:schemas-microsoft-com:vml" xmlns:wp14="http://schemas.microsoft.com/office/word/2010/wordprocessingDrawing" xmlns:wp="http://schemas.openxmlformats.org/drawingml/2006/wordprocessingDrawing" xmlns:w10="urn:schemas-microsoft-com:office:word" xmlns:w="http://schemas.openxmlformats.org/wordprocessingml/2006/main" xmlns:w14="http://schemas.microsoft.com/office/word/2010/wordml" xmlns:w15="http://schemas.microsoft.com/office/word/2012/wordml" xmlns:w16cex="http://schemas.microsoft.com/office/word/2018/wordml/cex" xmlns:w16cid="http://schemas.microsoft.com/office/word/2016/wordml/cid" xmlns:w16="http://schemas.microsoft.com/office/word/2018/wordml" xmlns:w16du="http://schemas.microsoft.com/office/word/2023/wordml/word16du" xmlns:w16sdtdh="http://schemas.microsoft.com/office/word/2020/wordml/sdtdatahash" xmlns:w16se="http://schemas.microsoft.com/office/word/2015/wordml/symex" xmlns:wpg="http://schemas.microsoft.com/office/word/2010/wordprocessingGroup" xmlns:wpi="http://schemas.microsoft.com/office/word/2010/wordprocessingInk" xmlns:wne="http://schemas.microsoft.com/office/word/2006/wordml" xmlns:wps="http://schemas.microsoft.com/office/word/2010/wordprocessingShape" mc:Ignorable="w14 w15 w16se w16cid w16 w16cex w16sdtdh w16du wp14">
+<w:document xmlns:wpc="http://schemas.microsoft.com/office/word/2010/wordprocessingCanvas" xmlns:cx="http://schemas.microsoft.com/office/drawing/2014/chartex" xmlns:cx1="http://schemas.microsoft.com/office/drawing/2015/9/8/chartex" xmlns:cx2="http://schemas.microsoft.com/office/drawing/2015/10/21/chartex" xmlns:cx3="http://schemas.microsoft.com/office/drawing/2016/5/9/chartex" xmlns:cx4="http://schemas.microsoft.com/office/drawing/2016/5/10/chartex" xmlns:cx5="http://schemas.microsoft.com/office/drawing/2016/5/11/chartex" xmlns:cx6="http://schemas.microsoft.com/office/drawing/2016/5/12/chartex" xmlns:cx7="http://schemas.microsoft.com/office/drawing/2016/5/13/chartex" xmlns:cx8="http://schemas.microsoft.com/office/drawing/2016/5/14/chartex" xmlns:mc="http://schemas.openxmlformats.org/markup-compatibility/2006" xmlns:aink="http://schemas.microsoft.com/office/drawing/2016/ink" xmlns:am3d="http://schemas.microsoft.com/office/drawing/2017/model3d" xmlns:o="urn:schemas-microsoft-com:office:office" xmlns:oel="http://schemas.microsoft.com/office/2019/extlst" xmlns:r="http://schemas.openxmlformats.org/officeDocument/2006/relationships" xmlns:m="http://schemas.openxmlformats.org/officeDocument/2006/math" xmlns:v="urn:schemas-microsoft-com:vml" xmlns:wp14="http://schemas.microsoft.com/office/word/2010/wordprocessingDrawing" xmlns:wp="http://schemas.openxmlformats.org/drawingml/2006/wordprocessingDrawing" xmlns:w10="urn:schemas-microsoft-com:office:word" xmlns:w="http://schemas.openxmlformats.org/wordprocessingml/2006/main" xmlns:w14="http://schemas.microsoft.com/office/word/2010/wordml" xmlns:w15="http://schemas.microsoft.com/office/word/2012/wordml" xmlns:w16cex="http://schemas.microsoft.com/office/word/2018/wordml/cex" xmlns:w16cid="http://schemas.microsoft.com/office/word/2016/wordml/cid" xmlns:w16="http://schemas.microsoft.com/office/word/2018/wordml" xmlns:w16sdtdh="http://schemas.microsoft.com/office/word/2020/wordml/sdtdatahash" xmlns:w16se="http://schemas.microsoft.com/office/word/2015/wordml/symex" xmlns:wpg="http://schemas.microsoft.com/office/word/2010/wordprocessingGroup" xmlns:wpi="http://schemas.microsoft.com/office/word/2010/wordprocessingInk" xmlns:wne="http://schemas.microsoft.com/office/word/2006/wordml" xmlns:wps="http://schemas.microsoft.com/office/word/2010/wordprocessingShape" mc:Ignorable="w14 w15 w16se w16cid w16 w16cex w16sdtdh wp14">
   <w:body>
     <w:p>
       <w:pPr>
@@ -574,14 +574,37 @@
     <w:p>
       <w:pPr>
         <w:pStyle w:val="Cmsor1"/>
-      </w:pPr>
-      <w:r>
+        <w:rPr>
+          <w:highlight w:val="cyan"/>
+        </w:rPr>
+      </w:pPr>
+      <w:r>
+        <w:rPr>
+          <w:highlight w:val="cyan"/>
+        </w:rPr>
         <w:t>ASA</w:t>
       </w:r>
     </w:p>
     <w:p>
       <w:r>
-        <w:t>lorem ipsum dolor amet</w:t>
+        <w:rPr>
+          <w:highlight w:val="cyan"/>
+        </w:rPr>
+        <w:t xml:space="preserve">Tűzfalat raktunk az üzemeltetők területhez, ahova külső eszközök a beállításunk miatt csak a szervereket tudják </w:t>
+      </w:r>
+      <w:proofErr w:type="spellStart"/>
+      <w:r>
+        <w:rPr>
+          <w:highlight w:val="cyan"/>
+        </w:rPr>
+        <w:t>megpingelni</w:t>
+      </w:r>
+      <w:proofErr w:type="spellEnd"/>
+      <w:r>
+        <w:rPr>
+          <w:highlight w:val="cyan"/>
+        </w:rPr>
+        <w:t xml:space="preserve"> vagy a szerverek szolgáltatásait igénybe venni. Más forgalmat be nem engedünk vele, csak a válasz csomagokat. A tűzfalak persze még jók számos más dologra, például NAT beállításra vagy VLAN-ok kezelésére, de akár az IPS felől érkező csomagok átellenőrzésére, esetekben letiltására.</w:t>
       </w:r>
     </w:p>
     <w:p>
@@ -740,7 +763,7 @@
         <w:rPr>
           <w:highlight w:val="green"/>
         </w:rPr>
-        <w:t>lorem ipsum dolor amet</w:t>
+        <w:t>Állítottunk be IP telefonokat a Laguna motelbe, hogy a vendégek tudják a recepciót hívni, ha bármilyen kérdésük van. Működésük gyakorlatilag ahogy a nevében benne van, IP címen keresztül kapnak kapcsolatot a hálózaton belül, így kommunikálva egymással.</w:t>
       </w:r>
     </w:p>
     <w:p>
@@ -814,69 +837,29 @@
         </w:rPr>
         <w:t xml:space="preserve">A megfelelő és gyors karbantartás érdekében kialakítottunk SSH kapcsolatot a központi routereken. Hogy mi az az SSH és miért jó nekünk? Az SSH a </w:t>
       </w:r>
+      <w:proofErr w:type="spellStart"/>
       <w:r>
         <w:rPr>
           <w:b/>
           <w:bCs/>
           <w:highlight w:val="cyan"/>
         </w:rPr>
-        <w:t>Secure Shell</w:t>
-      </w:r>
-      <w:r>
-        <w:rPr>
-          <w:highlight w:val="cyan"/>
-        </w:rPr>
-        <w:t xml:space="preserve"> (</w:t>
-      </w:r>
+        <w:t>Secure</w:t>
+      </w:r>
+      <w:proofErr w:type="spellEnd"/>
       <w:r>
         <w:rPr>
           <w:b/>
           <w:bCs/>
           <w:highlight w:val="cyan"/>
         </w:rPr>
-        <w:t>biztonságos parancsértelmező)</w:t>
-      </w:r>
-      <w:r>
-        <w:rPr>
-          <w:highlight w:val="cyan"/>
-        </w:rPr>
-        <w:t xml:space="preserve"> rövidítése. Ez egy hálózati protokoll, am</w:t>
-      </w:r>
-      <w:r>
-        <w:rPr>
-          <w:highlight w:val="cyan"/>
-        </w:rPr>
-        <w:t>i</w:t>
-      </w:r>
-      <w:r>
-        <w:rPr>
-          <w:highlight w:val="cyan"/>
-        </w:rPr>
-        <w:t xml:space="preserve"> titkosított csatornát hoz létre két számítógép között, </w:t>
-      </w:r>
-      <w:r>
-        <w:rPr>
-          <w:highlight w:val="cyan"/>
-        </w:rPr>
-        <w:t xml:space="preserve">amely a 22-es TCP porton fut és </w:t>
-      </w:r>
-      <w:r>
-        <w:rPr>
-          <w:highlight w:val="cyan"/>
-        </w:rPr>
-        <w:t>lehetővé t</w:t>
-      </w:r>
-      <w:r>
-        <w:rPr>
-          <w:highlight w:val="cyan"/>
-        </w:rPr>
-        <w:t>eszi</w:t>
-      </w:r>
-      <w:r>
-        <w:rPr>
-          <w:highlight w:val="cyan"/>
-        </w:rPr>
-        <w:t xml:space="preserve"> a </w:t>
+        <w:t xml:space="preserve"> Shell</w:t>
+      </w:r>
+      <w:r>
+        <w:rPr>
+          <w:highlight w:val="cyan"/>
+        </w:rPr>
+        <w:t xml:space="preserve"> (</w:t>
       </w:r>
       <w:r>
         <w:rPr>
@@ -884,7 +867,63 @@
           <w:bCs/>
           <w:highlight w:val="cyan"/>
         </w:rPr>
-        <w:t xml:space="preserve">biztonságos kommunikációt még </w:t>
+        <w:t>biztonságos parancsértelmező)</w:t>
+      </w:r>
+      <w:r>
+        <w:rPr>
+          <w:highlight w:val="cyan"/>
+        </w:rPr>
+        <w:t xml:space="preserve"> rövidítése. Ez egy hálózati protokoll, am</w:t>
+      </w:r>
+      <w:r>
+        <w:rPr>
+          <w:highlight w:val="cyan"/>
+        </w:rPr>
+        <w:t>i</w:t>
+      </w:r>
+      <w:r>
+        <w:rPr>
+          <w:highlight w:val="cyan"/>
+        </w:rPr>
+        <w:t xml:space="preserve"> titkosított csatornát hoz létre két számítógép között, </w:t>
+      </w:r>
+      <w:r>
+        <w:rPr>
+          <w:highlight w:val="cyan"/>
+        </w:rPr>
+        <w:t xml:space="preserve">amely a 22-es TCP </w:t>
+      </w:r>
+      <w:proofErr w:type="spellStart"/>
+      <w:r>
+        <w:rPr>
+          <w:highlight w:val="cyan"/>
+        </w:rPr>
+        <w:t>porton</w:t>
+      </w:r>
+      <w:proofErr w:type="spellEnd"/>
+      <w:r>
+        <w:rPr>
+          <w:highlight w:val="cyan"/>
+        </w:rPr>
+        <w:t xml:space="preserve"> fut és </w:t>
+      </w:r>
+      <w:r>
+        <w:rPr>
+          <w:highlight w:val="cyan"/>
+        </w:rPr>
+        <w:t>lehetővé t</w:t>
+      </w:r>
+      <w:r>
+        <w:rPr>
+          <w:highlight w:val="cyan"/>
+        </w:rPr>
+        <w:t>eszi</w:t>
+      </w:r>
+      <w:r>
+        <w:rPr>
+          <w:highlight w:val="cyan"/>
+        </w:rPr>
+        <w:t xml:space="preserve"> a </w:t>
       </w:r>
       <w:r>
         <w:rPr>
@@ -892,7 +931,7 @@
           <w:bCs/>
           <w:highlight w:val="cyan"/>
         </w:rPr>
-        <w:t xml:space="preserve">a </w:t>
+        <w:t xml:space="preserve">biztonságos kommunikációt még </w:t>
       </w:r>
       <w:r>
         <w:rPr>
@@ -900,13 +939,7 @@
           <w:bCs/>
           <w:highlight w:val="cyan"/>
         </w:rPr>
-        <w:t xml:space="preserve">nem biztonságos hálózaton </w:t>
-      </w:r>
-      <w:r>
-        <w:rPr>
-          <w:highlight w:val="cyan"/>
-        </w:rPr>
-        <w:t xml:space="preserve">keresztül is. Működése egyszerű alapokra épül. Az SSH </w:t>
+        <w:t xml:space="preserve">a </w:t>
       </w:r>
       <w:r>
         <w:rPr>
@@ -914,13 +947,13 @@
           <w:bCs/>
           <w:highlight w:val="cyan"/>
         </w:rPr>
-        <w:t xml:space="preserve">titkosítási technikákat </w:t>
-      </w:r>
-      <w:r>
-        <w:rPr>
-          <w:highlight w:val="cyan"/>
-        </w:rPr>
-        <w:t xml:space="preserve">alkalmaz a kommunikáció védelme érdekében. A számítógép és a router először egy </w:t>
+        <w:t xml:space="preserve">nem biztonságos hálózaton </w:t>
+      </w:r>
+      <w:r>
+        <w:rPr>
+          <w:highlight w:val="cyan"/>
+        </w:rPr>
+        <w:t xml:space="preserve">keresztül is. Működése egyszerű alapokra épül. Az SSH </w:t>
       </w:r>
       <w:r>
         <w:rPr>
@@ -928,6 +961,20 @@
           <w:bCs/>
           <w:highlight w:val="cyan"/>
         </w:rPr>
+        <w:t xml:space="preserve">titkosítási technikákat </w:t>
+      </w:r>
+      <w:r>
+        <w:rPr>
+          <w:highlight w:val="cyan"/>
+        </w:rPr>
+        <w:t xml:space="preserve">alkalmaz a kommunikáció védelme érdekében. A számítógép és a router először egy </w:t>
+      </w:r>
+      <w:r>
+        <w:rPr>
+          <w:b/>
+          <w:bCs/>
+          <w:highlight w:val="cyan"/>
+        </w:rPr>
         <w:t>kulcscserét</w:t>
       </w:r>
       <w:r>
@@ -940,7 +987,21 @@
         <w:rPr>
           <w:highlight w:val="cyan"/>
         </w:rPr>
-        <w:t xml:space="preserve"> Esetünkben 1024 karakter hosszú kulcsot hoztunk létre, 2-es verziójú SSH-val a nagyobb biztonság </w:t>
+        <w:t xml:space="preserve"> Esetünkben 1024 karakter hosszú kulcsot hoztunk létre, 2-es verziójú SSH-</w:t>
+      </w:r>
+      <w:proofErr w:type="spellStart"/>
+      <w:r>
+        <w:rPr>
+          <w:highlight w:val="cyan"/>
+        </w:rPr>
+        <w:t>val</w:t>
+      </w:r>
+      <w:proofErr w:type="spellEnd"/>
+      <w:r>
+        <w:rPr>
+          <w:highlight w:val="cyan"/>
+        </w:rPr>
+        <w:t xml:space="preserve"> a nagyobb biztonság </w:t>
       </w:r>
       <w:r>
         <w:rPr>
@@ -1026,7 +1087,49 @@
         <w:rPr>
           <w:highlight w:val="cyan"/>
         </w:rPr>
-        <w:t>ben üzemeltetünk egy SYSLOG szervert, amely naplóüzeneteket gyűjt össze a hálózaton lévő eszközökről. A Syslog kliensek (jelenesetben a routerek) naplóüzeneteket küldenek a szerverünknek a SYSLOG protokoll segítségével. A szerver tárolja a naplóüzeneteket, és szükség esetén továbbítja őket más rendszereknek, például egy SIEM (Security Information and Event Management) rendszernek.</w:t>
+        <w:t xml:space="preserve">ben üzemeltetünk egy SYSLOG szervert, amely naplóüzeneteket gyűjt össze a hálózaton lévő eszközökről. A </w:t>
+      </w:r>
+      <w:proofErr w:type="spellStart"/>
+      <w:r>
+        <w:rPr>
+          <w:highlight w:val="cyan"/>
+        </w:rPr>
+        <w:t>Syslog</w:t>
+      </w:r>
+      <w:proofErr w:type="spellEnd"/>
+      <w:r>
+        <w:rPr>
+          <w:highlight w:val="cyan"/>
+        </w:rPr>
+        <w:t xml:space="preserve"> kliensek (jelenesetben a routerek) naplóüzeneteket küldenek a szerverünknek a SYSLOG protokoll segítségével. A szerver tárolja a naplóüzeneteket, és szükség esetén továbbítja őket más rendszereknek, például egy SIEM (Security </w:t>
+      </w:r>
+      <w:proofErr w:type="spellStart"/>
+      <w:r>
+        <w:rPr>
+          <w:highlight w:val="cyan"/>
+        </w:rPr>
+        <w:t>Information</w:t>
+      </w:r>
+      <w:proofErr w:type="spellEnd"/>
+      <w:r>
+        <w:rPr>
+          <w:highlight w:val="cyan"/>
+        </w:rPr>
+        <w:t xml:space="preserve"> and </w:t>
+      </w:r>
+      <w:proofErr w:type="spellStart"/>
+      <w:r>
+        <w:rPr>
+          <w:highlight w:val="cyan"/>
+        </w:rPr>
+        <w:t>Event</w:t>
+      </w:r>
+      <w:proofErr w:type="spellEnd"/>
+      <w:r>
+        <w:rPr>
+          <w:highlight w:val="cyan"/>
+        </w:rPr>
+        <w:t xml:space="preserve"> Management) rendszernek.</w:t>
       </w:r>
     </w:p>
     <w:p>
@@ -1523,13 +1626,55 @@
         <w:rPr>
           <w:highlight w:val="yellow"/>
         </w:rPr>
-        <w:t xml:space="preserve"> szükséges, ebben beállítottuk az engedélyezett belső hálózatokat. A másik ACL-ben azt állítottuk be, hogy a szervereket a túlterhelés elkerülése érdekében ne lehessen pingelni.</w:t>
-      </w:r>
-      <w:r>
-        <w:rPr>
-          <w:highlight w:val="yellow"/>
-        </w:rPr>
-        <w:t xml:space="preserve"> A pingelhetőségen ívűl minden funkció tökéletesen működik a szervereken.</w:t>
+        <w:t xml:space="preserve"> szükséges, ebben beállítottuk az engedélyezett belső hálózatokat. A másik ACL-ben azt állítottuk be, hogy a szervereket a túlterhelés elkerülése érdekében ne lehessen </w:t>
+      </w:r>
+      <w:proofErr w:type="spellStart"/>
+      <w:r>
+        <w:rPr>
+          <w:highlight w:val="yellow"/>
+        </w:rPr>
+        <w:t>pingelni</w:t>
+      </w:r>
+      <w:proofErr w:type="spellEnd"/>
+      <w:r>
+        <w:rPr>
+          <w:highlight w:val="yellow"/>
+        </w:rPr>
+        <w:t>.</w:t>
+      </w:r>
+      <w:r>
+        <w:rPr>
+          <w:highlight w:val="yellow"/>
+        </w:rPr>
+        <w:t xml:space="preserve"> A </w:t>
+      </w:r>
+      <w:proofErr w:type="spellStart"/>
+      <w:r>
+        <w:rPr>
+          <w:highlight w:val="yellow"/>
+        </w:rPr>
+        <w:t>pingelhetőségen</w:t>
+      </w:r>
+      <w:proofErr w:type="spellEnd"/>
+      <w:r>
+        <w:rPr>
+          <w:highlight w:val="yellow"/>
+        </w:rPr>
+        <w:t xml:space="preserve"> </w:t>
+      </w:r>
+      <w:proofErr w:type="spellStart"/>
+      <w:r>
+        <w:rPr>
+          <w:highlight w:val="yellow"/>
+        </w:rPr>
+        <w:t>ívűl</w:t>
+      </w:r>
+      <w:proofErr w:type="spellEnd"/>
+      <w:r>
+        <w:rPr>
+          <w:highlight w:val="yellow"/>
+        </w:rPr>
+        <w:t xml:space="preserve"> minden funkció tökéletesen működik a szervereken.</w:t>
       </w:r>
     </w:p>
     <w:p>
@@ -1602,7 +1747,33 @@
         <w:rPr>
           <w:highlight w:val="yellow"/>
         </w:rPr>
-        <w:t xml:space="preserve"> Emellett statikus NAT-ot állítottunk a szervereknek az üzemeltető helységben a könnyebb elérhetőség érdekében, illetve az otthoni dolgotó számára is statikus natolást állítottunk.</w:t>
+        <w:t xml:space="preserve"> Emellett statikus NAT-ot állítottunk a szervereknek az üzemeltető helységben a könnyebb elérhetőség érdekében, illetve az otthoni </w:t>
+      </w:r>
+      <w:r>
+        <w:rPr>
+          <w:highlight w:val="yellow"/>
+        </w:rPr>
+        <w:t>dolgozó</w:t>
+      </w:r>
+      <w:r>
+        <w:rPr>
+          <w:highlight w:val="yellow"/>
+        </w:rPr>
+        <w:t xml:space="preserve"> számára is statikus </w:t>
+      </w:r>
+      <w:proofErr w:type="spellStart"/>
+      <w:r>
+        <w:rPr>
+          <w:highlight w:val="yellow"/>
+        </w:rPr>
+        <w:t>natolást</w:t>
+      </w:r>
+      <w:proofErr w:type="spellEnd"/>
+      <w:r>
+        <w:rPr>
+          <w:highlight w:val="yellow"/>
+        </w:rPr>
+        <w:t xml:space="preserve"> állítottunk.</w:t>
       </w:r>
     </w:p>
     <w:p>
@@ -2218,7 +2389,21 @@
         <w:rPr>
           <w:highlight w:val="cyan"/>
         </w:rPr>
-        <w:t xml:space="preserve"> a biztonság érdekeben nem férnek hozzá a CMD-hez és a Control Panelhez. Ha fájlkezelőbe belépünk, láthatjuk, hogy több megosztott hálózati mappát és lát a felhasználó. Az egyik egy X GB-os személyes mappa, ami</w:t>
+        <w:t xml:space="preserve"> a biztonság érdekeben nem férnek hozzá a CMD-</w:t>
+      </w:r>
+      <w:proofErr w:type="spellStart"/>
+      <w:r>
+        <w:rPr>
+          <w:highlight w:val="cyan"/>
+        </w:rPr>
+        <w:t>hez</w:t>
+      </w:r>
+      <w:proofErr w:type="spellEnd"/>
+      <w:r>
+        <w:rPr>
+          <w:highlight w:val="cyan"/>
+        </w:rPr>
+        <w:t xml:space="preserve"> és a Control Panelhez. Ha fájlkezelőbe belépünk, láthatjuk, hogy több megosztott hálózati mappát és lát a felhasználó. Az egyik egy X GB-os személyes mappa, ami</w:t>
       </w:r>
       <w:r>
         <w:rPr>
@@ -2264,13 +2449,55 @@
         <w:rPr>
           <w:highlight w:val="yellow"/>
         </w:rPr>
-        <w:t>Kódunk automatizálja a Cisco forgalomirányítók enable jelszavának frissítési folyamatát, biztosítva a biztonságot és a rendszeres jelszócserét. A kód két modul importálásával kezdődik: time és netmiko. Az idő modult arra használtuk, hogy késleltetést állítsunk a jelszóváltoztatások között.</w:t>
-      </w:r>
-      <w:r>
-        <w:rPr>
-          <w:highlight w:val="yellow"/>
-        </w:rPr>
-        <w:t xml:space="preserve"> A Netmiko kényelmes felületet biztosít a hálózati eszközökkel való interakcióhoz.</w:t>
+        <w:t xml:space="preserve">Kódunk automatizálja a Cisco forgalomirányítók enable jelszavának frissítési folyamatát, biztosítva a biztonságot és a rendszeres jelszócserét. A kód két modul importálásával kezdődik: </w:t>
+      </w:r>
+      <w:proofErr w:type="spellStart"/>
+      <w:r>
+        <w:rPr>
+          <w:highlight w:val="yellow"/>
+        </w:rPr>
+        <w:t>time</w:t>
+      </w:r>
+      <w:proofErr w:type="spellEnd"/>
+      <w:r>
+        <w:rPr>
+          <w:highlight w:val="yellow"/>
+        </w:rPr>
+        <w:t xml:space="preserve"> és </w:t>
+      </w:r>
+      <w:proofErr w:type="spellStart"/>
+      <w:r>
+        <w:rPr>
+          <w:highlight w:val="yellow"/>
+        </w:rPr>
+        <w:t>netmiko</w:t>
+      </w:r>
+      <w:proofErr w:type="spellEnd"/>
+      <w:r>
+        <w:rPr>
+          <w:highlight w:val="yellow"/>
+        </w:rPr>
+        <w:t>. Az idő modult arra használtuk, hogy késleltetést állítsunk a jelszóváltoztatások között.</w:t>
+      </w:r>
+      <w:r>
+        <w:rPr>
+          <w:highlight w:val="yellow"/>
+        </w:rPr>
+        <w:t xml:space="preserve"> A </w:t>
+      </w:r>
+      <w:proofErr w:type="spellStart"/>
+      <w:r>
+        <w:rPr>
+          <w:highlight w:val="yellow"/>
+        </w:rPr>
+        <w:t>Netmiko</w:t>
+      </w:r>
+      <w:proofErr w:type="spellEnd"/>
+      <w:r>
+        <w:rPr>
+          <w:highlight w:val="yellow"/>
+        </w:rPr>
+        <w:t xml:space="preserve"> kényelmes felületet biztosít a hálózati eszközökkel való interakcióhoz.</w:t>
       </w:r>
       <w:r>
         <w:rPr>
@@ -2290,11 +2517,33 @@
         </w:rPr>
         <w:t>„</w:t>
       </w:r>
-      <w:r>
-        <w:rPr>
-          <w:highlight w:val="yellow"/>
-        </w:rPr>
-        <w:t>get_new_enable_pwd()</w:t>
+      <w:proofErr w:type="spellStart"/>
+      <w:r>
+        <w:rPr>
+          <w:highlight w:val="yellow"/>
+        </w:rPr>
+        <w:t>get_new_enable_</w:t>
+      </w:r>
+      <w:proofErr w:type="gramStart"/>
+      <w:r>
+        <w:rPr>
+          <w:highlight w:val="yellow"/>
+        </w:rPr>
+        <w:t>pwd</w:t>
+      </w:r>
+      <w:proofErr w:type="spellEnd"/>
+      <w:r>
+        <w:rPr>
+          <w:highlight w:val="yellow"/>
+        </w:rPr>
+        <w:t>(</w:t>
+      </w:r>
+      <w:proofErr w:type="gramEnd"/>
+      <w:r>
+        <w:rPr>
+          <w:highlight w:val="yellow"/>
+        </w:rPr>
+        <w:t>)</w:t>
       </w:r>
       <w:r>
         <w:rPr>
@@ -2314,11 +2563,33 @@
         </w:rPr>
         <w:t>„</w:t>
       </w:r>
-      <w:r>
-        <w:rPr>
-          <w:highlight w:val="yellow"/>
-        </w:rPr>
-        <w:t>change_enable_pwd()</w:t>
+      <w:proofErr w:type="spellStart"/>
+      <w:r>
+        <w:rPr>
+          <w:highlight w:val="yellow"/>
+        </w:rPr>
+        <w:t>change_enable_</w:t>
+      </w:r>
+      <w:proofErr w:type="gramStart"/>
+      <w:r>
+        <w:rPr>
+          <w:highlight w:val="yellow"/>
+        </w:rPr>
+        <w:t>pwd</w:t>
+      </w:r>
+      <w:proofErr w:type="spellEnd"/>
+      <w:r>
+        <w:rPr>
+          <w:highlight w:val="yellow"/>
+        </w:rPr>
+        <w:t>(</w:t>
+      </w:r>
+      <w:proofErr w:type="gramEnd"/>
+      <w:r>
+        <w:rPr>
+          <w:highlight w:val="yellow"/>
+        </w:rPr>
+        <w:t>)</w:t>
       </w:r>
       <w:r>
         <w:rPr>
@@ -2354,7 +2625,21 @@
         <w:rPr>
           <w:highlight w:val="yellow"/>
         </w:rPr>
-        <w:t>, ezután kiírja a felhsználónak az új jelszót.</w:t>
+        <w:t xml:space="preserve">, ezután kiírja a </w:t>
+      </w:r>
+      <w:proofErr w:type="spellStart"/>
+      <w:r>
+        <w:rPr>
+          <w:highlight w:val="yellow"/>
+        </w:rPr>
+        <w:t>felhsználónak</w:t>
+      </w:r>
+      <w:proofErr w:type="spellEnd"/>
+      <w:r>
+        <w:rPr>
+          <w:highlight w:val="yellow"/>
+        </w:rPr>
+        <w:t xml:space="preserve"> az új jelszót.</w:t>
       </w:r>
       <w:r>
         <w:rPr>
@@ -2366,7 +2651,23 @@
         <w:rPr>
           <w:highlight w:val="yellow"/>
         </w:rPr>
-        <w:t xml:space="preserve"> Minden jelszóváltoztatás után egy hétig vár „time.sleep(604800)”, mielőtt újabb változtatást kérne.</w:t>
+        <w:t xml:space="preserve"> Minden jelszóváltoztatás után egy hétig vár „</w:t>
+      </w:r>
+      <w:proofErr w:type="spellStart"/>
+      <w:proofErr w:type="gramStart"/>
+      <w:r>
+        <w:rPr>
+          <w:highlight w:val="yellow"/>
+        </w:rPr>
+        <w:t>time.sleep</w:t>
+      </w:r>
+      <w:proofErr w:type="spellEnd"/>
+      <w:proofErr w:type="gramEnd"/>
+      <w:r>
+        <w:rPr>
+          <w:highlight w:val="yellow"/>
+        </w:rPr>
+        <w:t>(604800)”, mielőtt újabb változtatást kérne.</w:t>
       </w:r>
     </w:p>
     <w:sectPr>
@@ -2380,7 +2681,7 @@
 </file>
 
 <file path=word/numbering.xml><?xml version="1.0" encoding="utf-8"?>
-<w:numbering xmlns:wpc="http://schemas.microsoft.com/office/word/2010/wordprocessingCanvas" xmlns:cx="http://schemas.microsoft.com/office/drawing/2014/chartex" xmlns:cx1="http://schemas.microsoft.com/office/drawing/2015/9/8/chartex" xmlns:cx2="http://schemas.microsoft.com/office/drawing/2015/10/21/chartex" xmlns:cx3="http://schemas.microsoft.com/office/drawing/2016/5/9/chartex" xmlns:cx4="http://schemas.microsoft.com/office/drawing/2016/5/10/chartex" xmlns:cx5="http://schemas.microsoft.com/office/drawing/2016/5/11/chartex" xmlns:cx6="http://schemas.microsoft.com/office/drawing/2016/5/12/chartex" xmlns:cx7="http://schemas.microsoft.com/office/drawing/2016/5/13/chartex" xmlns:cx8="http://schemas.microsoft.com/office/drawing/2016/5/14/chartex" xmlns:mc="http://schemas.openxmlformats.org/markup-compatibility/2006" xmlns:aink="http://schemas.microsoft.com/office/drawing/2016/ink" xmlns:am3d="http://schemas.microsoft.com/office/drawing/2017/model3d" xmlns:o="urn:schemas-microsoft-com:office:office" xmlns:oel="http://schemas.microsoft.com/office/2019/extlst" xmlns:r="http://schemas.openxmlformats.org/officeDocument/2006/relationships" xmlns:m="http://schemas.openxmlformats.org/officeDocument/2006/math" xmlns:v="urn:schemas-microsoft-com:vml" xmlns:wp14="http://schemas.microsoft.com/office/word/2010/wordprocessingDrawing" xmlns:wp="http://schemas.openxmlformats.org/drawingml/2006/wordprocessingDrawing" xmlns:w10="urn:schemas-microsoft-com:office:word" xmlns:w="http://schemas.openxmlformats.org/wordprocessingml/2006/main" xmlns:w14="http://schemas.microsoft.com/office/word/2010/wordml" xmlns:w15="http://schemas.microsoft.com/office/word/2012/wordml" xmlns:w16cex="http://schemas.microsoft.com/office/word/2018/wordml/cex" xmlns:w16cid="http://schemas.microsoft.com/office/word/2016/wordml/cid" xmlns:w16="http://schemas.microsoft.com/office/word/2018/wordml" xmlns:w16du="http://schemas.microsoft.com/office/word/2023/wordml/word16du" xmlns:w16sdtdh="http://schemas.microsoft.com/office/word/2020/wordml/sdtdatahash" xmlns:w16se="http://schemas.microsoft.com/office/word/2015/wordml/symex" xmlns:wpg="http://schemas.microsoft.com/office/word/2010/wordprocessingGroup" xmlns:wpi="http://schemas.microsoft.com/office/word/2010/wordprocessingInk" xmlns:wne="http://schemas.microsoft.com/office/word/2006/wordml" xmlns:wps="http://schemas.microsoft.com/office/word/2010/wordprocessingShape" mc:Ignorable="w14 w15 w16se w16cid w16 w16cex w16sdtdh w16du wp14">
+<w:numbering xmlns:wpc="http://schemas.microsoft.com/office/word/2010/wordprocessingCanvas" xmlns:cx="http://schemas.microsoft.com/office/drawing/2014/chartex" xmlns:cx1="http://schemas.microsoft.com/office/drawing/2015/9/8/chartex" xmlns:cx2="http://schemas.microsoft.com/office/drawing/2015/10/21/chartex" xmlns:cx3="http://schemas.microsoft.com/office/drawing/2016/5/9/chartex" xmlns:cx4="http://schemas.microsoft.com/office/drawing/2016/5/10/chartex" xmlns:cx5="http://schemas.microsoft.com/office/drawing/2016/5/11/chartex" xmlns:cx6="http://schemas.microsoft.com/office/drawing/2016/5/12/chartex" xmlns:cx7="http://schemas.microsoft.com/office/drawing/2016/5/13/chartex" xmlns:cx8="http://schemas.microsoft.com/office/drawing/2016/5/14/chartex" xmlns:mc="http://schemas.openxmlformats.org/markup-compatibility/2006" xmlns:aink="http://schemas.microsoft.com/office/drawing/2016/ink" xmlns:am3d="http://schemas.microsoft.com/office/drawing/2017/model3d" xmlns:o="urn:schemas-microsoft-com:office:office" xmlns:oel="http://schemas.microsoft.com/office/2019/extlst" xmlns:r="http://schemas.openxmlformats.org/officeDocument/2006/relationships" xmlns:m="http://schemas.openxmlformats.org/officeDocument/2006/math" xmlns:v="urn:schemas-microsoft-com:vml" xmlns:wp14="http://schemas.microsoft.com/office/word/2010/wordprocessingDrawing" xmlns:wp="http://schemas.openxmlformats.org/drawingml/2006/wordprocessingDrawing" xmlns:w10="urn:schemas-microsoft-com:office:word" xmlns:w="http://schemas.openxmlformats.org/wordprocessingml/2006/main" xmlns:w14="http://schemas.microsoft.com/office/word/2010/wordml" xmlns:w15="http://schemas.microsoft.com/office/word/2012/wordml" xmlns:w16cex="http://schemas.microsoft.com/office/word/2018/wordml/cex" xmlns:w16cid="http://schemas.microsoft.com/office/word/2016/wordml/cid" xmlns:w16="http://schemas.microsoft.com/office/word/2018/wordml" xmlns:w16sdtdh="http://schemas.microsoft.com/office/word/2020/wordml/sdtdatahash" xmlns:w16se="http://schemas.microsoft.com/office/word/2015/wordml/symex" xmlns:wpg="http://schemas.microsoft.com/office/word/2010/wordprocessingGroup" xmlns:wpi="http://schemas.microsoft.com/office/word/2010/wordprocessingInk" xmlns:wne="http://schemas.microsoft.com/office/word/2006/wordml" xmlns:wps="http://schemas.microsoft.com/office/word/2010/wordprocessingShape" mc:Ignorable="w14 w15 w16se w16cid w16 w16cex w16sdtdh wp14">
   <w:abstractNum w:abstractNumId="0" w15:restartNumberingAfterBreak="0">
     <w:nsid w:val="078F27D6"/>
     <w:multiLevelType w:val="multilevel"/>
@@ -2957,7 +3258,7 @@
 </file>
 
 <file path=word/styles.xml><?xml version="1.0" encoding="utf-8"?>
-<w:styles xmlns:mc="http://schemas.openxmlformats.org/markup-compatibility/2006" xmlns:r="http://schemas.openxmlformats.org/officeDocument/2006/relationships" xmlns:w="http://schemas.openxmlformats.org/wordprocessingml/2006/main" xmlns:w14="http://schemas.microsoft.com/office/word/2010/wordml" xmlns:w15="http://schemas.microsoft.com/office/word/2012/wordml" xmlns:w16cex="http://schemas.microsoft.com/office/word/2018/wordml/cex" xmlns:w16cid="http://schemas.microsoft.com/office/word/2016/wordml/cid" xmlns:w16="http://schemas.microsoft.com/office/word/2018/wordml" xmlns:w16du="http://schemas.microsoft.com/office/word/2023/wordml/word16du" xmlns:w16sdtdh="http://schemas.microsoft.com/office/word/2020/wordml/sdtdatahash" xmlns:w16se="http://schemas.microsoft.com/office/word/2015/wordml/symex" mc:Ignorable="w14 w15 w16se w16cid w16 w16cex w16sdtdh w16du">
+<w:styles xmlns:mc="http://schemas.openxmlformats.org/markup-compatibility/2006" xmlns:r="http://schemas.openxmlformats.org/officeDocument/2006/relationships" xmlns:w="http://schemas.openxmlformats.org/wordprocessingml/2006/main" xmlns:w14="http://schemas.microsoft.com/office/word/2010/wordml" xmlns:w15="http://schemas.microsoft.com/office/word/2012/wordml" xmlns:w16cex="http://schemas.microsoft.com/office/word/2018/wordml/cex" xmlns:w16cid="http://schemas.microsoft.com/office/word/2016/wordml/cid" xmlns:w16="http://schemas.microsoft.com/office/word/2018/wordml" xmlns:w16sdtdh="http://schemas.microsoft.com/office/word/2020/wordml/sdtdatahash" xmlns:w16se="http://schemas.microsoft.com/office/word/2015/wordml/symex" mc:Ignorable="w14 w15 w16se w16cid w16 w16cex w16sdtdh">
   <w:docDefaults>
     <w:rPrDefault>
       <w:rPr>

</xml_diff>

<commit_message>
Hibajavítások a szövegemben + prog angol
</commit_message>
<xml_diff>
--- a/Vizsgaremek script.docx
+++ b/Vizsgaremek script.docx
@@ -35,7 +35,7 @@
     </w:p>
     <w:p>
       <w:pPr>
-        <w:pStyle w:val="Cmsor1"/>
+        <w:pStyle w:val="Heading1"/>
         <w:rPr>
           <w:highlight w:val="yellow"/>
         </w:rPr>
@@ -63,7 +63,7 @@
         <w:rPr>
           <w:highlight w:val="yellow"/>
         </w:rPr>
-        <w:t>Üdvözlök mindenkit! A mai előadásban bemutatásra kerül a LinkWave Solutions által üzemeltetett, Magyarországon fővárosának belvárosában elhelyezkedő Hotel, Motel és az ezekhez tartozó kávézó. A csoport tagjai Görhöny Márk, Vanyek Máté és Vigh Zoltán, akik a hálózat kialakításáért, zavartalan működéséért felelnek.</w:t>
+        <w:t>Üdvözlök mindenkit! A mai előadásban bemutatásra kerül a LinkWave Solutions által üzemeltetett, Magyarország fővárosának belvárosában elhelyezkedő Hotel, Motel és az ezekhez tartozó kávézó. A csoport tagjai Görhöny Márk, Vanyek Máté és Vigh Zoltán, akik a hálózat kialakításáért, zavartalan működéséért felelnek.</w:t>
       </w:r>
     </w:p>
     <w:p>
@@ -120,7 +120,7 @@
     </w:p>
     <w:p>
       <w:pPr>
-        <w:pStyle w:val="Cmsor1"/>
+        <w:pStyle w:val="Heading1"/>
         <w:rPr>
           <w:highlight w:val="cyan"/>
         </w:rPr>
@@ -324,7 +324,7 @@
     </w:p>
     <w:p>
       <w:pPr>
-        <w:pStyle w:val="Cmsor1"/>
+        <w:pStyle w:val="Heading1"/>
         <w:rPr>
           <w:highlight w:val="cyan"/>
         </w:rPr>
@@ -460,7 +460,7 @@
     </w:p>
     <w:p>
       <w:pPr>
-        <w:pStyle w:val="Cmsor1"/>
+        <w:pStyle w:val="Heading1"/>
         <w:rPr>
           <w:highlight w:val="yellow"/>
         </w:rPr>
@@ -513,7 +513,7 @@
     </w:p>
     <w:p>
       <w:pPr>
-        <w:pStyle w:val="Cmsor1"/>
+        <w:pStyle w:val="Heading1"/>
         <w:rPr>
           <w:highlight w:val="yellow"/>
         </w:rPr>
@@ -591,9 +591,9 @@
     </w:p>
     <w:p>
       <w:pPr>
-        <w:pStyle w:val="Cmsor1"/>
-        <w:rPr>
-          <w:rStyle w:val="Cmsor1Char"/>
+        <w:pStyle w:val="Heading1"/>
+        <w:rPr>
+          <w:rStyle w:val="Heading1Char"/>
           <w:b/>
           <w:bCs/>
           <w:highlight w:val="green"/>
@@ -601,7 +601,7 @@
       </w:pPr>
       <w:r>
         <w:rPr>
-          <w:rStyle w:val="Cmsor1Char"/>
+          <w:rStyle w:val="Heading1Char"/>
           <w:b/>
           <w:bCs/>
           <w:highlight w:val="green"/>
@@ -698,7 +698,7 @@
       </w:pPr>
       <w:r>
         <w:rPr>
-          <w:rStyle w:val="Cmsor1Char"/>
+          <w:rStyle w:val="Heading1Char"/>
           <w:highlight w:val="green"/>
         </w:rPr>
         <w:t>SOHO</w:t>
@@ -845,15 +845,15 @@
     </w:p>
     <w:p>
       <w:pPr>
-        <w:pStyle w:val="Cmsor1"/>
-        <w:rPr>
-          <w:highlight w:val="cyan"/>
-        </w:rPr>
-      </w:pPr>
-    </w:p>
-    <w:p>
-      <w:pPr>
-        <w:pStyle w:val="Cmsor1"/>
+        <w:pStyle w:val="Heading1"/>
+        <w:rPr>
+          <w:highlight w:val="cyan"/>
+        </w:rPr>
+      </w:pPr>
+    </w:p>
+    <w:p>
+      <w:pPr>
+        <w:pStyle w:val="Heading1"/>
         <w:rPr>
           <w:highlight w:val="cyan"/>
         </w:rPr>
@@ -912,7 +912,7 @@
     <w:p>
       <w:pPr>
         <w:rPr>
-          <w:rStyle w:val="Cmsor1Char"/>
+          <w:rStyle w:val="Heading1Char"/>
           <w:kern w:val="0"/>
           <w:highlight w:val="green"/>
           <w14:ligatures w14:val="none"/>
@@ -920,7 +920,7 @@
       </w:pPr>
       <w:r>
         <w:rPr>
-          <w:rStyle w:val="Cmsor1Char"/>
+          <w:rStyle w:val="Heading1Char"/>
           <w:kern w:val="0"/>
           <w:highlight w:val="green"/>
           <w14:ligatures w14:val="none"/>
@@ -1025,9 +1025,9 @@
     </w:p>
     <w:p>
       <w:pPr>
-        <w:pStyle w:val="Cmsor1"/>
-        <w:rPr>
-          <w:rStyle w:val="AlcmChar"/>
+        <w:pStyle w:val="Heading1"/>
+        <w:rPr>
+          <w:rStyle w:val="SubtitleChar"/>
           <w:b/>
           <w:bCs/>
           <w:sz w:val="36"/>
@@ -1037,7 +1037,7 @@
       </w:pPr>
       <w:r>
         <w:rPr>
-          <w:rStyle w:val="AlcmChar"/>
+          <w:rStyle w:val="SubtitleChar"/>
           <w:b/>
           <w:bCs/>
           <w:sz w:val="36"/>
@@ -1076,7 +1076,7 @@
     </w:p>
     <w:p>
       <w:pPr>
-        <w:pStyle w:val="Cmsor1"/>
+        <w:pStyle w:val="Heading1"/>
         <w:rPr>
           <w:highlight w:val="cyan"/>
         </w:rPr>
@@ -1321,7 +1321,7 @@
     </w:p>
     <w:p>
       <w:pPr>
-        <w:pStyle w:val="Cmsor1"/>
+        <w:pStyle w:val="Heading1"/>
         <w:rPr>
           <w:highlight w:val="cyan"/>
         </w:rPr>
@@ -1480,7 +1480,7 @@
     </w:p>
     <w:p>
       <w:pPr>
-        <w:pStyle w:val="Cmsor1"/>
+        <w:pStyle w:val="Heading1"/>
         <w:rPr>
           <w:highlight w:val="yellow"/>
         </w:rPr>
@@ -1571,7 +1571,7 @@
     </w:p>
     <w:p>
       <w:pPr>
-        <w:pStyle w:val="Cmsor1"/>
+        <w:pStyle w:val="Heading1"/>
         <w:rPr>
           <w:highlight w:val="yellow"/>
         </w:rPr>
@@ -1622,13 +1622,13 @@
     <w:p>
       <w:pPr>
         <w:rPr>
-          <w:rStyle w:val="Cmsor1Char"/>
-          <w:highlight w:val="green"/>
-        </w:rPr>
-      </w:pPr>
-      <w:r>
-        <w:rPr>
-          <w:rStyle w:val="Cmsor1Char"/>
+          <w:rStyle w:val="Heading1Char"/>
+          <w:highlight w:val="green"/>
+        </w:rPr>
+      </w:pPr>
+      <w:r>
+        <w:rPr>
+          <w:rStyle w:val="Heading1Char"/>
           <w:highlight w:val="green"/>
         </w:rPr>
         <w:t>OSPF</w:t>
@@ -1710,7 +1710,7 @@
     </w:p>
     <w:p>
       <w:pPr>
-        <w:pStyle w:val="Cmsor1"/>
+        <w:pStyle w:val="Heading1"/>
         <w:rPr>
           <w:highlight w:val="green"/>
         </w:rPr>
@@ -1764,7 +1764,7 @@
     </w:p>
     <w:p>
       <w:pPr>
-        <w:pStyle w:val="Cmsor1"/>
+        <w:pStyle w:val="Heading1"/>
       </w:pPr>
       <w:r>
         <w:rPr>
@@ -1873,7 +1873,7 @@
     </w:p>
     <w:p>
       <w:pPr>
-        <w:pStyle w:val="Cmsor1"/>
+        <w:pStyle w:val="Heading1"/>
         <w:rPr>
           <w:highlight w:val="yellow"/>
         </w:rPr>
@@ -1903,33 +1903,395 @@
         </w:rPr>
         <w:t xml:space="preserve">Az Internet elterjedésével a rendelkezésre álló IPv4 címek száma rohamosan csökkeni kezdett. Erre a problémára nyújt megoldást a PAT (Port Address Translation), </w:t>
       </w:r>
-      <w:r>
-        <w:rPr>
-          <w:highlight w:val="yellow"/>
-          <w:lang w:val="en-US"/>
-        </w:rPr>
-        <w:t xml:space="preserve">más néven NAT overload, a NAT egyik fajtája, melynek fő célja a privát IP címeinket nyilvános IP címre fordítani. Lényege, hogy több privát IP címet egyetlen nyilvános IP címhez rendel egyedi portszámok segítségével. </w:t>
-      </w:r>
-      <w:r>
-        <w:rPr>
-          <w:highlight w:val="yellow"/>
-        </w:rPr>
-        <w:t>A PAT rejtve tartja a privát hálózatban lévő eszközök IP-címeit az internettől, ezáltal javítva a hálózat</w:t>
-      </w:r>
-      <w:r>
-        <w:rPr>
-          <w:rFonts w:ascii="Noto Sans" w:hAnsi="Noto Sans" w:cs="Noto Sans"/>
-          <w:color w:val="C4C9CE"/>
-          <w:highlight w:val="yellow"/>
-          <w:bdr w:val="none" w:sz="0" w:space="0" w:color="auto" w:frame="1"/>
+      <w:proofErr w:type="spellStart"/>
+      <w:r>
+        <w:rPr>
+          <w:highlight w:val="yellow"/>
+          <w:lang w:val="en-US"/>
+        </w:rPr>
+        <w:t>más</w:t>
+      </w:r>
+      <w:proofErr w:type="spellEnd"/>
+      <w:r>
+        <w:rPr>
+          <w:highlight w:val="yellow"/>
+          <w:lang w:val="en-US"/>
         </w:rPr>
         <w:t xml:space="preserve"> </w:t>
       </w:r>
-      <w:r>
-        <w:rPr>
-          <w:highlight w:val="yellow"/>
-        </w:rPr>
-        <w:t xml:space="preserve">biztonságát. A PAT a forgalomirányítókon valósul meg. Amikor a privát hálózatban lévő eszköz kimenő kapcsolatot létesít az internettel, a forgalomirányító lefordítja a privát IP-címet egy nyilvános IP-címre és portra, majd eltárolja a lefordítást egy fordítási táblázatban. </w:t>
+      <w:proofErr w:type="spellStart"/>
+      <w:r>
+        <w:rPr>
+          <w:highlight w:val="yellow"/>
+          <w:lang w:val="en-US"/>
+        </w:rPr>
+        <w:t>néven</w:t>
+      </w:r>
+      <w:proofErr w:type="spellEnd"/>
+      <w:r>
+        <w:rPr>
+          <w:highlight w:val="yellow"/>
+          <w:lang w:val="en-US"/>
+        </w:rPr>
+        <w:t xml:space="preserve"> NAT overload, a NAT </w:t>
+      </w:r>
+      <w:proofErr w:type="spellStart"/>
+      <w:r>
+        <w:rPr>
+          <w:highlight w:val="yellow"/>
+          <w:lang w:val="en-US"/>
+        </w:rPr>
+        <w:t>egyik</w:t>
+      </w:r>
+      <w:proofErr w:type="spellEnd"/>
+      <w:r>
+        <w:rPr>
+          <w:highlight w:val="yellow"/>
+          <w:lang w:val="en-US"/>
+        </w:rPr>
+        <w:t xml:space="preserve"> </w:t>
+      </w:r>
+      <w:proofErr w:type="spellStart"/>
+      <w:r>
+        <w:rPr>
+          <w:highlight w:val="yellow"/>
+          <w:lang w:val="en-US"/>
+        </w:rPr>
+        <w:t>fajtája</w:t>
+      </w:r>
+      <w:proofErr w:type="spellEnd"/>
+      <w:r>
+        <w:rPr>
+          <w:highlight w:val="yellow"/>
+          <w:lang w:val="en-US"/>
+        </w:rPr>
+        <w:t xml:space="preserve">, </w:t>
+      </w:r>
+      <w:proofErr w:type="spellStart"/>
+      <w:r>
+        <w:rPr>
+          <w:highlight w:val="yellow"/>
+          <w:lang w:val="en-US"/>
+        </w:rPr>
+        <w:t>melynek</w:t>
+      </w:r>
+      <w:proofErr w:type="spellEnd"/>
+      <w:r>
+        <w:rPr>
+          <w:highlight w:val="yellow"/>
+          <w:lang w:val="en-US"/>
+        </w:rPr>
+        <w:t xml:space="preserve"> </w:t>
+      </w:r>
+      <w:proofErr w:type="spellStart"/>
+      <w:r>
+        <w:rPr>
+          <w:highlight w:val="yellow"/>
+          <w:lang w:val="en-US"/>
+        </w:rPr>
+        <w:t>fő</w:t>
+      </w:r>
+      <w:proofErr w:type="spellEnd"/>
+      <w:r>
+        <w:rPr>
+          <w:highlight w:val="yellow"/>
+          <w:lang w:val="en-US"/>
+        </w:rPr>
+        <w:t xml:space="preserve"> </w:t>
+      </w:r>
+      <w:proofErr w:type="spellStart"/>
+      <w:r>
+        <w:rPr>
+          <w:highlight w:val="yellow"/>
+          <w:lang w:val="en-US"/>
+        </w:rPr>
+        <w:t>célja</w:t>
+      </w:r>
+      <w:proofErr w:type="spellEnd"/>
+      <w:r>
+        <w:rPr>
+          <w:highlight w:val="yellow"/>
+          <w:lang w:val="en-US"/>
+        </w:rPr>
+        <w:t xml:space="preserve"> a </w:t>
+      </w:r>
+      <w:proofErr w:type="spellStart"/>
+      <w:r>
+        <w:rPr>
+          <w:highlight w:val="yellow"/>
+          <w:lang w:val="en-US"/>
+        </w:rPr>
+        <w:t>privát</w:t>
+      </w:r>
+      <w:proofErr w:type="spellEnd"/>
+      <w:r>
+        <w:rPr>
+          <w:highlight w:val="yellow"/>
+          <w:lang w:val="en-US"/>
+        </w:rPr>
+        <w:t xml:space="preserve"> IP </w:t>
+      </w:r>
+      <w:proofErr w:type="spellStart"/>
+      <w:r>
+        <w:rPr>
+          <w:highlight w:val="yellow"/>
+          <w:lang w:val="en-US"/>
+        </w:rPr>
+        <w:t>címeinket</w:t>
+      </w:r>
+      <w:proofErr w:type="spellEnd"/>
+      <w:r>
+        <w:rPr>
+          <w:highlight w:val="yellow"/>
+          <w:lang w:val="en-US"/>
+        </w:rPr>
+        <w:t xml:space="preserve"> </w:t>
+      </w:r>
+      <w:proofErr w:type="spellStart"/>
+      <w:r>
+        <w:rPr>
+          <w:highlight w:val="yellow"/>
+          <w:lang w:val="en-US"/>
+        </w:rPr>
+        <w:t>nyilvános</w:t>
+      </w:r>
+      <w:proofErr w:type="spellEnd"/>
+      <w:r>
+        <w:rPr>
+          <w:highlight w:val="yellow"/>
+          <w:lang w:val="en-US"/>
+        </w:rPr>
+        <w:t xml:space="preserve"> IP </w:t>
+      </w:r>
+      <w:proofErr w:type="spellStart"/>
+      <w:r>
+        <w:rPr>
+          <w:highlight w:val="yellow"/>
+          <w:lang w:val="en-US"/>
+        </w:rPr>
+        <w:t>címre</w:t>
+      </w:r>
+      <w:proofErr w:type="spellEnd"/>
+      <w:r>
+        <w:rPr>
+          <w:highlight w:val="yellow"/>
+          <w:lang w:val="en-US"/>
+        </w:rPr>
+        <w:t xml:space="preserve"> </w:t>
+      </w:r>
+      <w:proofErr w:type="spellStart"/>
+      <w:r>
+        <w:rPr>
+          <w:highlight w:val="yellow"/>
+          <w:lang w:val="en-US"/>
+        </w:rPr>
+        <w:t>fordítani</w:t>
+      </w:r>
+      <w:proofErr w:type="spellEnd"/>
+      <w:r>
+        <w:rPr>
+          <w:highlight w:val="yellow"/>
+          <w:lang w:val="en-US"/>
+        </w:rPr>
+        <w:t xml:space="preserve">. </w:t>
+      </w:r>
+      <w:proofErr w:type="spellStart"/>
+      <w:r>
+        <w:rPr>
+          <w:highlight w:val="yellow"/>
+          <w:lang w:val="en-US"/>
+        </w:rPr>
+        <w:t>Lényege</w:t>
+      </w:r>
+      <w:proofErr w:type="spellEnd"/>
+      <w:r>
+        <w:rPr>
+          <w:highlight w:val="yellow"/>
+          <w:lang w:val="en-US"/>
+        </w:rPr>
+        <w:t xml:space="preserve">, </w:t>
+      </w:r>
+      <w:proofErr w:type="spellStart"/>
+      <w:r>
+        <w:rPr>
+          <w:highlight w:val="yellow"/>
+          <w:lang w:val="en-US"/>
+        </w:rPr>
+        <w:t>hogy</w:t>
+      </w:r>
+      <w:proofErr w:type="spellEnd"/>
+      <w:r>
+        <w:rPr>
+          <w:highlight w:val="yellow"/>
+          <w:lang w:val="en-US"/>
+        </w:rPr>
+        <w:t xml:space="preserve"> </w:t>
+      </w:r>
+      <w:proofErr w:type="spellStart"/>
+      <w:r>
+        <w:rPr>
+          <w:highlight w:val="yellow"/>
+          <w:lang w:val="en-US"/>
+        </w:rPr>
+        <w:t>több</w:t>
+      </w:r>
+      <w:proofErr w:type="spellEnd"/>
+      <w:r>
+        <w:rPr>
+          <w:highlight w:val="yellow"/>
+          <w:lang w:val="en-US"/>
+        </w:rPr>
+        <w:t xml:space="preserve"> </w:t>
+      </w:r>
+      <w:proofErr w:type="spellStart"/>
+      <w:r>
+        <w:rPr>
+          <w:highlight w:val="yellow"/>
+          <w:lang w:val="en-US"/>
+        </w:rPr>
+        <w:t>privát</w:t>
+      </w:r>
+      <w:proofErr w:type="spellEnd"/>
+      <w:r>
+        <w:rPr>
+          <w:highlight w:val="yellow"/>
+          <w:lang w:val="en-US"/>
+        </w:rPr>
+        <w:t xml:space="preserve"> IP </w:t>
+      </w:r>
+      <w:proofErr w:type="spellStart"/>
+      <w:r>
+        <w:rPr>
+          <w:highlight w:val="yellow"/>
+          <w:lang w:val="en-US"/>
+        </w:rPr>
+        <w:t>címet</w:t>
+      </w:r>
+      <w:proofErr w:type="spellEnd"/>
+      <w:r>
+        <w:rPr>
+          <w:highlight w:val="yellow"/>
+          <w:lang w:val="en-US"/>
+        </w:rPr>
+        <w:t xml:space="preserve"> </w:t>
+      </w:r>
+      <w:proofErr w:type="spellStart"/>
+      <w:r>
+        <w:rPr>
+          <w:highlight w:val="yellow"/>
+          <w:lang w:val="en-US"/>
+        </w:rPr>
+        <w:t>egyetlen</w:t>
+      </w:r>
+      <w:proofErr w:type="spellEnd"/>
+      <w:r>
+        <w:rPr>
+          <w:highlight w:val="yellow"/>
+          <w:lang w:val="en-US"/>
+        </w:rPr>
+        <w:t xml:space="preserve"> </w:t>
+      </w:r>
+      <w:proofErr w:type="spellStart"/>
+      <w:r>
+        <w:rPr>
+          <w:highlight w:val="yellow"/>
+          <w:lang w:val="en-US"/>
+        </w:rPr>
+        <w:t>nyilvános</w:t>
+      </w:r>
+      <w:proofErr w:type="spellEnd"/>
+      <w:r>
+        <w:rPr>
+          <w:highlight w:val="yellow"/>
+          <w:lang w:val="en-US"/>
+        </w:rPr>
+        <w:t xml:space="preserve"> IP </w:t>
+      </w:r>
+      <w:proofErr w:type="spellStart"/>
+      <w:r>
+        <w:rPr>
+          <w:highlight w:val="yellow"/>
+          <w:lang w:val="en-US"/>
+        </w:rPr>
+        <w:t>címhez</w:t>
+      </w:r>
+      <w:proofErr w:type="spellEnd"/>
+      <w:r>
+        <w:rPr>
+          <w:highlight w:val="yellow"/>
+          <w:lang w:val="en-US"/>
+        </w:rPr>
+        <w:t xml:space="preserve"> </w:t>
+      </w:r>
+      <w:proofErr w:type="spellStart"/>
+      <w:r>
+        <w:rPr>
+          <w:highlight w:val="yellow"/>
+          <w:lang w:val="en-US"/>
+        </w:rPr>
+        <w:t>rendel</w:t>
+      </w:r>
+      <w:proofErr w:type="spellEnd"/>
+      <w:r>
+        <w:rPr>
+          <w:highlight w:val="yellow"/>
+          <w:lang w:val="en-US"/>
+        </w:rPr>
+        <w:t xml:space="preserve"> </w:t>
+      </w:r>
+      <w:proofErr w:type="spellStart"/>
+      <w:r>
+        <w:rPr>
+          <w:highlight w:val="yellow"/>
+          <w:lang w:val="en-US"/>
+        </w:rPr>
+        <w:t>egyedi</w:t>
+      </w:r>
+      <w:proofErr w:type="spellEnd"/>
+      <w:r>
+        <w:rPr>
+          <w:highlight w:val="yellow"/>
+          <w:lang w:val="en-US"/>
+        </w:rPr>
+        <w:t xml:space="preserve"> </w:t>
+      </w:r>
+      <w:proofErr w:type="spellStart"/>
+      <w:r>
+        <w:rPr>
+          <w:highlight w:val="yellow"/>
+          <w:lang w:val="en-US"/>
+        </w:rPr>
+        <w:t>portszámok</w:t>
+      </w:r>
+      <w:proofErr w:type="spellEnd"/>
+      <w:r>
+        <w:rPr>
+          <w:highlight w:val="yellow"/>
+          <w:lang w:val="en-US"/>
+        </w:rPr>
+        <w:t xml:space="preserve"> </w:t>
+      </w:r>
+      <w:proofErr w:type="spellStart"/>
+      <w:r>
+        <w:rPr>
+          <w:highlight w:val="yellow"/>
+          <w:lang w:val="en-US"/>
+        </w:rPr>
+        <w:t>segítségével</w:t>
+      </w:r>
+      <w:proofErr w:type="spellEnd"/>
+      <w:r>
+        <w:rPr>
+          <w:highlight w:val="yellow"/>
+          <w:lang w:val="en-US"/>
+        </w:rPr>
+        <w:t xml:space="preserve">. </w:t>
+      </w:r>
+      <w:r>
+        <w:rPr>
+          <w:highlight w:val="yellow"/>
+        </w:rPr>
+        <w:t xml:space="preserve">A PAT a forgalomirányítókon valósul meg. Amikor a privát hálózatban lévő eszköz kimenő kapcsolatot létesít az internettel, a forgalomirányító lefordítja a privát IP-címet egy nyilvános IP-címre és portra, majd eltárolja a lefordítást egy fordítási táblázatban. </w:t>
       </w:r>
       <w:r>
         <w:rPr>
@@ -1971,7 +2333,7 @@
     </w:p>
     <w:p>
       <w:pPr>
-        <w:pStyle w:val="Cmsor1"/>
+        <w:pStyle w:val="Heading1"/>
         <w:rPr>
           <w:highlight w:val="yellow"/>
         </w:rPr>
@@ -2005,7 +2367,7 @@
     </w:p>
     <w:p>
       <w:pPr>
-        <w:pStyle w:val="Cmsor1"/>
+        <w:pStyle w:val="Heading1"/>
         <w:rPr>
           <w:highlight w:val="green"/>
         </w:rPr>
@@ -2439,12 +2801,12 @@
     </w:p>
     <w:p>
       <w:pPr>
-        <w:pStyle w:val="Cmsor1"/>
-      </w:pPr>
-    </w:p>
-    <w:p>
-      <w:pPr>
-        <w:pStyle w:val="Cmsor1"/>
+        <w:pStyle w:val="Heading1"/>
+      </w:pPr>
+    </w:p>
+    <w:p>
+      <w:pPr>
+        <w:pStyle w:val="Heading1"/>
       </w:pPr>
       <w:r>
         <w:lastRenderedPageBreak/>
@@ -2458,115 +2820,25 @@
       </w:r>
     </w:p>
     <w:p>
-      <w:r>
-        <w:rPr>
-          <w:highlight w:val="yellow"/>
-        </w:rPr>
-        <w:t>Kódunk automatizálja a Cisco forgalomirányítók enable jelszavának frissítési folyamatát, biztosítva a biztonságot és a rendszeres jelszócserét. A kód két modul importálásával kezdődik: time és netmiko. Az idő modult arra használtuk, hogy késleltetést állítsunk a jelszóváltoztatások között.</w:t>
-      </w:r>
-      <w:r>
-        <w:rPr>
-          <w:highlight w:val="yellow"/>
-        </w:rPr>
-        <w:t xml:space="preserve"> A Netmiko kényelmes felületet biztosít a hálózati eszközökkel való interakcióhoz.</w:t>
-      </w:r>
-      <w:r>
-        <w:rPr>
-          <w:highlight w:val="yellow"/>
-        </w:rPr>
-        <w:t xml:space="preserve"> A szükséges modulok importálása után megadtuk a kívánt útválasztó paramétereit: az IP-címet, az eszköztípust, az azonosításhoz szükséges hitelesítő adatokat és az aktuális engedélyjelszót.</w:t>
-      </w:r>
-      <w:r>
-        <w:rPr>
-          <w:highlight w:val="yellow"/>
-        </w:rPr>
-        <w:t xml:space="preserve"> Ezután a </w:t>
-      </w:r>
-      <w:r>
-        <w:rPr>
-          <w:highlight w:val="yellow"/>
-        </w:rPr>
-        <w:t>„</w:t>
-      </w:r>
-      <w:r>
-        <w:rPr>
-          <w:highlight w:val="yellow"/>
-        </w:rPr>
-        <w:t>get_new_enable_pwd()</w:t>
-      </w:r>
-      <w:r>
-        <w:rPr>
-          <w:highlight w:val="yellow"/>
-        </w:rPr>
-        <w:t>”</w:t>
-      </w:r>
-      <w:r>
-        <w:rPr>
-          <w:highlight w:val="yellow"/>
-        </w:rPr>
-        <w:t xml:space="preserve"> függvény arra kéri a felhasználót hogy adjon meg egy új jelszót. A következő függvény </w:t>
-      </w:r>
-      <w:r>
-        <w:rPr>
-          <w:highlight w:val="yellow"/>
-        </w:rPr>
-        <w:t>„</w:t>
-      </w:r>
-      <w:r>
-        <w:rPr>
-          <w:highlight w:val="yellow"/>
-        </w:rPr>
-        <w:t>change_enable_pwd()</w:t>
-      </w:r>
-      <w:r>
-        <w:rPr>
-          <w:highlight w:val="yellow"/>
-        </w:rPr>
-        <w:t>”</w:t>
-      </w:r>
-      <w:r>
-        <w:rPr>
-          <w:highlight w:val="yellow"/>
-        </w:rPr>
-        <w:t xml:space="preserve"> SSH-kapcsolatot hoz létre a</w:t>
-      </w:r>
-      <w:r>
-        <w:rPr>
-          <w:highlight w:val="yellow"/>
-        </w:rPr>
-        <w:t xml:space="preserve"> routerrel </w:t>
-      </w:r>
-      <w:r>
-        <w:rPr>
-          <w:highlight w:val="yellow"/>
-        </w:rPr>
-        <w:t>a megadott paraméterekkel, és megváltoztatja a jelszót</w:t>
-      </w:r>
-      <w:r>
-        <w:rPr>
-          <w:highlight w:val="yellow"/>
-        </w:rPr>
-        <w:t xml:space="preserve"> az új megadott jelszóra</w:t>
-      </w:r>
-      <w:r>
-        <w:rPr>
-          <w:highlight w:val="yellow"/>
-        </w:rPr>
-        <w:t>, ezután kiírja a felhsználónak az új jelszót.</w:t>
-      </w:r>
-      <w:r>
-        <w:rPr>
-          <w:highlight w:val="yellow"/>
-        </w:rPr>
-        <w:t xml:space="preserve"> Majd a script egy végtelen ciklusba lép, hogy ismét megváltoztassa a jelszót.</w:t>
-      </w:r>
-      <w:r>
-        <w:rPr>
-          <w:highlight w:val="yellow"/>
-        </w:rPr>
-        <w:t xml:space="preserve"> Minden jelszóváltoztatás után egy hétig vár „time.sleep(604800)”, mielőtt újabb változtatást kérne.</w:t>
-      </w:r>
-    </w:p>
+      <w:pPr>
+        <w:rPr>
+          <w:highlight w:val="yellow"/>
+        </w:rPr>
+      </w:pPr>
+      <w:r>
+        <w:rPr>
+          <w:highlight w:val="yellow"/>
+        </w:rPr>
+        <w:t>Now let me summarize what our code does. This code automates the process of updating the enable password on a Cisco router, ensuring security and periodic password rotation. The code begins with importing two modules: time and netmiko. We used the time module to add a delay (in seconds) between password changes. Netmiko provides a convenient interface for interacting with network devices, including Cisco routers. After importing the necessary modules, we entered the parameters of the desired router such as the IP address, device type, credentials for authentication and the current enable password. Then the get_new_enable_pwd()function prompts the user to input a new enable password. The next function (change_enable_pwd(router_parameter, new_enable_password)) connects to the router with ssh using the provided parameters and changes the password to the new one. The updated password is displayed to the user. The script enters an infinite loop to repeatedly change the enable password. After each password change, it waits for a week (time.sleep(604800) before asking for another change.</w:t>
+      </w:r>
+    </w:p>
+    <w:p>
+      <w:r>
+        <w:t>Kódunk automatizálja a Cisco forgalomirányítók enable jelszavának frissítési folyamatát, biztosítva a biztonságot és a rendszeres jelszócserét. A kód két modul importálásával kezdődik: time és netmiko. Az idő modult arra használtuk, hogy késleltetést állítsunk a jelszóváltoztatások között. A Netmiko kényelmes felületet biztosít a hálózati eszközökkel való interakcióhoz. A szükséges modulok importálása után megadtuk a kívánt útválasztó paramétereit: az IP-címet, az eszköztípust, az azonosításhoz szükséges hitelesítő adatokat és az aktuális engedélyjelszót. Ezután a „get_new_enable_pwd()” függvény arra kéri a felhasználót hogy adjon meg egy új jelszót. A következő függvény „change_enable_pwd()” SSH-kapcsolatot hoz létre a routerrel a megadott paraméterekkel, és megváltoztatja a jelszót az új megadott jelszóra, ezután kiírja a felhsználónak az új jelszót. Majd a script egy végtelen ciklusba lép, hogy ismét megváltoztassa a jelszót. Minden jelszóváltoztatás után egy hétig vár „time.sleep(604800)”, mielőtt újabb változtatást kérne.</w:t>
+      </w:r>
+    </w:p>
+    <w:p/>
+    <w:p/>
     <w:sectPr>
       <w:pgSz w:w="12240" w:h="15840"/>
       <w:pgMar w:top="720" w:right="720" w:bottom="720" w:left="720" w:header="720" w:footer="720" w:gutter="0"/>
@@ -3551,7 +3823,7 @@
     <w:lsdException w:name="Unresolved Mention" w:semiHidden="1" w:unhideWhenUsed="1"/>
     <w:lsdException w:name="Smart Link" w:semiHidden="1" w:unhideWhenUsed="1"/>
   </w:latentStyles>
-  <w:style w:type="paragraph" w:default="1" w:styleId="Norml">
+  <w:style w:type="paragraph" w:default="1" w:styleId="Normal">
     <w:name w:val="Normal"/>
     <w:qFormat/>
     <w:rsid w:val="00230EC9"/>
@@ -3566,11 +3838,11 @@
       <w:lang w:val="hu-HU"/>
     </w:rPr>
   </w:style>
-  <w:style w:type="paragraph" w:styleId="Cmsor1">
+  <w:style w:type="paragraph" w:styleId="Heading1">
     <w:name w:val="heading 1"/>
-    <w:basedOn w:val="Norml"/>
-    <w:next w:val="Norml"/>
-    <w:link w:val="Cmsor1Char"/>
+    <w:basedOn w:val="Normal"/>
+    <w:next w:val="Normal"/>
+    <w:link w:val="Heading1Char"/>
     <w:uiPriority w:val="9"/>
     <w:qFormat/>
     <w:rsid w:val="002D1B45"/>
@@ -3584,13 +3856,13 @@
       <w:szCs w:val="36"/>
     </w:rPr>
   </w:style>
-  <w:style w:type="character" w:default="1" w:styleId="Bekezdsalapbettpusa">
+  <w:style w:type="character" w:default="1" w:styleId="DefaultParagraphFont">
     <w:name w:val="Default Paragraph Font"/>
     <w:uiPriority w:val="1"/>
     <w:semiHidden/>
     <w:unhideWhenUsed/>
   </w:style>
-  <w:style w:type="table" w:default="1" w:styleId="Normltblzat">
+  <w:style w:type="table" w:default="1" w:styleId="TableNormal">
     <w:name w:val="Normal Table"/>
     <w:uiPriority w:val="99"/>
     <w:semiHidden/>
@@ -3605,15 +3877,15 @@
       </w:tblCellMar>
     </w:tblPr>
   </w:style>
-  <w:style w:type="numbering" w:default="1" w:styleId="Nemlista">
+  <w:style w:type="numbering" w:default="1" w:styleId="NoList">
     <w:name w:val="No List"/>
     <w:uiPriority w:val="99"/>
     <w:semiHidden/>
     <w:unhideWhenUsed/>
   </w:style>
-  <w:style w:type="paragraph" w:styleId="NormlWeb">
+  <w:style w:type="paragraph" w:styleId="NormalWeb">
     <w:name w:val="Normal (Web)"/>
-    <w:basedOn w:val="Norml"/>
+    <w:basedOn w:val="Normal"/>
     <w:uiPriority w:val="99"/>
     <w:semiHidden/>
     <w:unhideWhenUsed/>
@@ -3622,10 +3894,10 @@
       <w:rFonts w:ascii="Times New Roman" w:hAnsi="Times New Roman" w:cs="Times New Roman"/>
     </w:rPr>
   </w:style>
-  <w:style w:type="character" w:customStyle="1" w:styleId="Cmsor1Char">
-    <w:name w:val="Címsor 1 Char"/>
-    <w:basedOn w:val="Bekezdsalapbettpusa"/>
-    <w:link w:val="Cmsor1"/>
+  <w:style w:type="character" w:customStyle="1" w:styleId="Heading1Char">
+    <w:name w:val="Heading 1 Char"/>
+    <w:basedOn w:val="DefaultParagraphFont"/>
+    <w:link w:val="Heading1"/>
     <w:uiPriority w:val="9"/>
     <w:rsid w:val="002D1B45"/>
     <w:rPr>
@@ -3637,9 +3909,9 @@
       <w:lang w:val="hu-HU"/>
     </w:rPr>
   </w:style>
-  <w:style w:type="paragraph" w:styleId="Listaszerbekezds">
+  <w:style w:type="paragraph" w:styleId="ListParagraph">
     <w:name w:val="List Paragraph"/>
-    <w:basedOn w:val="Norml"/>
+    <w:basedOn w:val="Normal"/>
     <w:uiPriority w:val="34"/>
     <w:qFormat/>
     <w:rsid w:val="000A5BC5"/>
@@ -3648,11 +3920,11 @@
       <w:contextualSpacing/>
     </w:pPr>
   </w:style>
-  <w:style w:type="paragraph" w:styleId="Alcm">
+  <w:style w:type="paragraph" w:styleId="Subtitle">
     <w:name w:val="Subtitle"/>
-    <w:basedOn w:val="Norml"/>
-    <w:next w:val="Norml"/>
-    <w:link w:val="AlcmChar"/>
+    <w:basedOn w:val="Normal"/>
+    <w:next w:val="Normal"/>
+    <w:link w:val="SubtitleChar"/>
     <w:uiPriority w:val="11"/>
     <w:qFormat/>
     <w:rsid w:val="008B0DAE"/>
@@ -3670,10 +3942,10 @@
       <w14:ligatures w14:val="none"/>
     </w:rPr>
   </w:style>
-  <w:style w:type="character" w:customStyle="1" w:styleId="AlcmChar">
-    <w:name w:val="Alcím Char"/>
-    <w:basedOn w:val="Bekezdsalapbettpusa"/>
-    <w:link w:val="Alcm"/>
+  <w:style w:type="character" w:customStyle="1" w:styleId="SubtitleChar">
+    <w:name w:val="Subtitle Char"/>
+    <w:basedOn w:val="DefaultParagraphFont"/>
+    <w:link w:val="Subtitle"/>
     <w:uiPriority w:val="11"/>
     <w:rsid w:val="008B0DAE"/>
     <w:rPr>
@@ -3686,7 +3958,7 @@
       <w14:ligatures w14:val="none"/>
     </w:rPr>
   </w:style>
-  <w:style w:type="paragraph" w:styleId="Nincstrkz">
+  <w:style w:type="paragraph" w:styleId="NoSpacing">
     <w:name w:val="No Spacing"/>
     <w:uiPriority w:val="1"/>
     <w:qFormat/>
@@ -3701,13 +3973,26 @@
   </w:style>
   <w:style w:type="character" w:customStyle="1" w:styleId="highlight">
     <w:name w:val="highlight"/>
-    <w:basedOn w:val="Bekezdsalapbettpusa"/>
+    <w:basedOn w:val="DefaultParagraphFont"/>
     <w:rsid w:val="00D9580F"/>
   </w:style>
   <w:style w:type="character" w:customStyle="1" w:styleId="hgkelc">
     <w:name w:val="hgkelc"/>
-    <w:basedOn w:val="Bekezdsalapbettpusa"/>
+    <w:basedOn w:val="DefaultParagraphFont"/>
     <w:rsid w:val="00D9580F"/>
+  </w:style>
+  <w:style w:type="character" w:styleId="HTMLCode">
+    <w:name w:val="HTML Code"/>
+    <w:basedOn w:val="DefaultParagraphFont"/>
+    <w:uiPriority w:val="99"/>
+    <w:semiHidden/>
+    <w:unhideWhenUsed/>
+    <w:rsid w:val="006D3116"/>
+    <w:rPr>
+      <w:rFonts w:ascii="Courier New" w:eastAsia="Times New Roman" w:hAnsi="Courier New" w:cs="Courier New"/>
+      <w:sz w:val="20"/>
+      <w:szCs w:val="20"/>
+    </w:rPr>
   </w:style>
 </w:styles>
 </file>

</xml_diff>

<commit_message>
not the last update
group policy a szerverhez
</commit_message>
<xml_diff>
--- a/Vizsgaremek script.docx
+++ b/Vizsgaremek script.docx
@@ -2251,6 +2251,19 @@
           <w:highlight w:val="green"/>
         </w:rPr>
       </w:pPr>
+      <w:r>
+        <w:rPr>
+          <w:highlight w:val="green"/>
+        </w:rPr>
+        <w:t>-Group policy</w:t>
+      </w:r>
+    </w:p>
+    <w:p>
+      <w:pPr>
+        <w:rPr>
+          <w:highlight w:val="green"/>
+        </w:rPr>
+      </w:pPr>
     </w:p>
     <w:p>
       <w:pPr>
@@ -2486,6 +2499,7 @@
         <w:rPr>
           <w:highlight w:val="cyan"/>
         </w:rPr>
+        <w:lastRenderedPageBreak/>
         <w:t>-weboldal tanusítvánnyal</w:t>
       </w:r>
     </w:p>

</xml_diff>